<commit_message>
Bổ sung class diagram Trạm, Vé
</commit_message>
<xml_diff>
--- a/01_Document/Phân tích chức năng/[FRA] [C43] Quản lý xe khách.docx
+++ b/01_Document/Phân tích chức năng/[FRA] [C43] Quản lý xe khách.docx
@@ -109,7 +109,6 @@
                 <w:dataBinding w:prefixMappings="xmlns:ns0='http://schemas.openxmlformats.org/package/2006/metadata/core-properties' xmlns:ns1='http://purl.org/dc/elements/1.1/'" w:xpath="/ns0:coreProperties[1]/ns1:title[1]" w:storeItemID="{6C3C8BC8-F283-45AE-878A-BAB7291924A1}"/>
                 <w:text/>
               </w:sdtPr>
-              <w:sdtEndPr/>
               <w:sdtContent>
                 <w:tc>
                   <w:tcPr>
@@ -159,7 +158,6 @@
                 <w:dataBinding w:prefixMappings="xmlns:ns0='http://schemas.openxmlformats.org/package/2006/metadata/core-properties' xmlns:ns1='http://purl.org/dc/elements/1.1/'" w:xpath="/ns0:coreProperties[1]/ns1:subject[1]" w:storeItemID="{6C3C8BC8-F283-45AE-878A-BAB7291924A1}"/>
                 <w:text/>
               </w:sdtPr>
-              <w:sdtEndPr/>
               <w:sdtContent>
                 <w:tc>
                   <w:tcPr>
@@ -235,7 +233,6 @@
                 <w:dataBinding w:prefixMappings="xmlns:ns0='http://schemas.openxmlformats.org/package/2006/metadata/core-properties' xmlns:ns1='http://purl.org/dc/elements/1.1/'" w:xpath="/ns0:coreProperties[1]/ns1:creator[1]" w:storeItemID="{6C3C8BC8-F283-45AE-878A-BAB7291924A1}"/>
                 <w:text/>
               </w:sdtPr>
-              <w:sdtEndPr/>
               <w:sdtContent>
                 <w:tc>
                   <w:tcPr>
@@ -287,7 +284,6 @@
                   <w:calendar w:val="gregorian"/>
                 </w:date>
               </w:sdtPr>
-              <w:sdtEndPr/>
               <w:sdtContent>
                 <w:tc>
                   <w:tcPr>
@@ -919,7 +915,6 @@
             <w:ind w:left="540" w:hanging="540"/>
           </w:pPr>
           <w:r>
-            <w:lastRenderedPageBreak/>
             <w:t>Phân tích chức năng</w:t>
           </w:r>
         </w:p>
@@ -1109,27 +1104,14 @@
       <w:r>
         <w:t xml:space="preserve">Hình </w:t>
       </w:r>
-      <w:r>
-        <w:fldChar w:fldCharType="begin"/>
-      </w:r>
-      <w:r>
-        <w:instrText xml:space="preserve"> SEQ Hình_ \* ARABIC </w:instrText>
-      </w:r>
-      <w:r>
-        <w:fldChar w:fldCharType="separate"/>
-      </w:r>
-      <w:r>
-        <w:rPr>
-          <w:noProof/>
-        </w:rPr>
-        <w:t>1</w:t>
-      </w:r>
-      <w:r>
-        <w:rPr>
-          <w:noProof/>
-        </w:rPr>
-        <w:fldChar w:fldCharType="end"/>
-      </w:r>
+      <w:fldSimple w:instr=" SEQ Hình_ \* ARABIC ">
+        <w:r>
+          <w:rPr>
+            <w:noProof/>
+          </w:rPr>
+          <w:t>1</w:t>
+        </w:r>
+      </w:fldSimple>
       <w:r>
         <w:t xml:space="preserve"> Mô hình tổng quát</w:t>
       </w:r>
@@ -1147,7 +1129,6 @@
         <w:rPr>
           <w:noProof/>
         </w:rPr>
-        <w:lastRenderedPageBreak/>
         <w:drawing>
           <wp:anchor distT="0" distB="0" distL="114300" distR="114300" simplePos="0" relativeHeight="251658240" behindDoc="0" locked="0" layoutInCell="1" allowOverlap="1" wp14:anchorId="4823B7C8" wp14:editId="1D4E5477">
             <wp:simplePos x="0" y="0"/>
@@ -1219,27 +1200,14 @@
       <w:r>
         <w:t xml:space="preserve"> </w:t>
       </w:r>
-      <w:r>
-        <w:fldChar w:fldCharType="begin"/>
-      </w:r>
-      <w:r>
-        <w:instrText xml:space="preserve"> SEQ Hình_ \* ARABIC </w:instrText>
-      </w:r>
-      <w:r>
-        <w:fldChar w:fldCharType="separate"/>
-      </w:r>
-      <w:r>
-        <w:rPr>
-          <w:noProof/>
-        </w:rPr>
-        <w:t>2</w:t>
-      </w:r>
-      <w:r>
-        <w:rPr>
-          <w:noProof/>
-        </w:rPr>
-        <w:fldChar w:fldCharType="end"/>
-      </w:r>
+      <w:fldSimple w:instr=" SEQ Hình_ \* ARABIC ">
+        <w:r>
+          <w:rPr>
+            <w:noProof/>
+          </w:rPr>
+          <w:t>2</w:t>
+        </w:r>
+      </w:fldSimple>
       <w:r>
         <w:t xml:space="preserve"> Mô hình use case Quản lý </w:t>
       </w:r>
@@ -1809,7 +1777,6 @@
                 <w:bCs/>
                 <w:color w:val="000000"/>
               </w:rPr>
-              <w:lastRenderedPageBreak/>
               <w:t>Dòng thay thế</w:t>
             </w:r>
           </w:p>
@@ -2846,7 +2813,6 @@
                 <w:bCs/>
                 <w:color w:val="000000"/>
               </w:rPr>
-              <w:lastRenderedPageBreak/>
               <w:t>Dòng cơ bản</w:t>
             </w:r>
           </w:p>
@@ -5642,7 +5608,6 @@
                 <w:bCs/>
                 <w:color w:val="000000"/>
               </w:rPr>
-              <w:lastRenderedPageBreak/>
               <w:t>Tên Use Case</w:t>
             </w:r>
           </w:p>
@@ -6653,7 +6618,6 @@
         </w:numPr>
       </w:pPr>
       <w:r>
-        <w:lastRenderedPageBreak/>
         <w:t xml:space="preserve">Use case </w:t>
       </w:r>
       <w:r>
@@ -7667,7 +7631,6 @@
                 <w:bCs/>
                 <w:color w:val="000000"/>
               </w:rPr>
-              <w:lastRenderedPageBreak/>
               <w:t>Dòng cơ bản</w:t>
             </w:r>
           </w:p>
@@ -8429,7 +8392,6 @@
                 <w:bCs/>
                 <w:color w:val="000000"/>
               </w:rPr>
-              <w:lastRenderedPageBreak/>
               <w:t>Dòng thay thế</w:t>
             </w:r>
           </w:p>
@@ -8956,7 +8918,6 @@
                 <w:bCs/>
                 <w:color w:val="000000"/>
               </w:rPr>
-              <w:lastRenderedPageBreak/>
               <w:t>Mô tả</w:t>
             </w:r>
           </w:p>
@@ -9843,7 +9804,6 @@
                 <w:bCs/>
                 <w:color w:val="000000"/>
               </w:rPr>
-              <w:lastRenderedPageBreak/>
               <w:t>Tên Use Case</w:t>
             </w:r>
           </w:p>
@@ -10396,7 +10356,6 @@
         <w:ind w:left="131" w:firstLine="720"/>
       </w:pPr>
       <w:r>
-        <w:lastRenderedPageBreak/>
         <w:t>Hình 5 Mô hình use case Quản lý Báo cáo thống kê</w:t>
       </w:r>
     </w:p>
@@ -11631,7 +11590,6 @@
                   </w14:solidFill>
                 </w14:textFill>
               </w:rPr>
-              <w:lastRenderedPageBreak/>
               <w:t>Tại bước 3: Nếu nhân viên không chọn thời gian, mặc định là xuất báo cáo của dữ liệu trong tháng đó.</w:t>
             </w:r>
           </w:p>
@@ -12343,7 +12301,6 @@
         <w:rPr>
           <w:noProof/>
         </w:rPr>
-        <w:lastRenderedPageBreak/>
         <w:drawing>
           <wp:anchor distT="0" distB="0" distL="114300" distR="114300" simplePos="0" relativeHeight="251660288" behindDoc="0" locked="0" layoutInCell="1" allowOverlap="1" wp14:anchorId="34E9B362" wp14:editId="049390D2">
             <wp:simplePos x="0" y="0"/>
@@ -13148,7 +13105,6 @@
                 <w:sz w:val="22"/>
                 <w:szCs w:val="22"/>
               </w:rPr>
-              <w:lastRenderedPageBreak/>
               <w:t>Mô tả</w:t>
             </w:r>
           </w:p>
@@ -14354,7 +14310,6 @@
                 <w:bCs/>
                 <w:color w:val="000000"/>
               </w:rPr>
-              <w:lastRenderedPageBreak/>
               <w:t>Dòng thay thế</w:t>
             </w:r>
           </w:p>
@@ -15051,7 +15006,6 @@
         <w:rPr>
           <w:noProof/>
         </w:rPr>
-        <w:lastRenderedPageBreak/>
         <w:drawing>
           <wp:anchor distT="0" distB="0" distL="114300" distR="114300" simplePos="0" relativeHeight="251661312" behindDoc="0" locked="0" layoutInCell="1" allowOverlap="1" wp14:anchorId="5B3AB015" wp14:editId="75820C63">
             <wp:simplePos x="0" y="0"/>
@@ -17218,7 +17172,6 @@
                 <w:bCs/>
                 <w:color w:val="000000"/>
               </w:rPr>
-              <w:lastRenderedPageBreak/>
               <w:t>Dòng cơ bản</w:t>
             </w:r>
           </w:p>
@@ -17676,7 +17629,6 @@
           <w:sz w:val="28"/>
           <w:szCs w:val="28"/>
         </w:rPr>
-        <w:lastRenderedPageBreak/>
         <w:drawing>
           <wp:inline distT="0" distB="0" distL="0" distR="0">
             <wp:extent cx="2381250" cy="2733675"/>
@@ -17853,7 +17805,6 @@
           <w:sz w:val="22"/>
           <w:szCs w:val="22"/>
         </w:rPr>
-        <w:lastRenderedPageBreak/>
         <w:drawing>
           <wp:inline distT="0" distB="0" distL="0" distR="0">
             <wp:extent cx="1162050" cy="1628775"/>
@@ -18050,7 +18001,6 @@
         <w:rPr>
           <w:noProof/>
         </w:rPr>
-        <w:lastRenderedPageBreak/>
         <w:drawing>
           <wp:anchor distT="0" distB="0" distL="114300" distR="114300" simplePos="0" relativeHeight="251665408" behindDoc="0" locked="0" layoutInCell="1" allowOverlap="1" wp14:anchorId="4E1A33C9" wp14:editId="5E417BE3">
             <wp:simplePos x="0" y="0"/>
@@ -18214,12 +18164,7 @@
       </w:pPr>
       <w:r>
         <w:tab/>
-      </w:r>
-      <w:r>
-        <w:t xml:space="preserve">Sơ đồ lớp – Quản </w:t>
-      </w:r>
-      <w:r>
-        <w:t>Lý Bến Xe</w:t>
+        <w:t>Sơ đồ lớp – Quản Lý Bến Xe</w:t>
       </w:r>
     </w:p>
     <w:p>
@@ -18366,10 +18311,159 @@
       </w:pPr>
       <w:r>
         <w:tab/>
-        <w:t xml:space="preserve">Sơ đồ lớp – Quản </w:t>
       </w:r>
       <w:r>
-        <w:t>Lý Công Ty</w:t>
+        <w:t>Sơ đồ lớp – Quản lý Trạm</w:t>
+      </w:r>
+    </w:p>
+    <w:p>
+      <w:pPr>
+        <w:pStyle w:val="TuNormal"/>
+        <w:numPr>
+          <w:ilvl w:val="0"/>
+          <w:numId w:val="0"/>
+        </w:numPr>
+        <w:ind w:left="1427"/>
+      </w:pPr>
+      <w:r>
+        <w:rPr>
+          <w:noProof/>
+        </w:rPr>
+        <w:drawing>
+          <wp:inline distT="0" distB="0" distL="0" distR="0">
+            <wp:extent cx="3355975" cy="1966595"/>
+            <wp:effectExtent l="0" t="0" r="0" b="0"/>
+            <wp:docPr id="17" name="Picture 17"/>
+            <wp:cNvGraphicFramePr>
+              <a:graphicFrameLocks xmlns:a="http://schemas.openxmlformats.org/drawingml/2006/main" noChangeAspect="1"/>
+            </wp:cNvGraphicFramePr>
+            <a:graphic xmlns:a="http://schemas.openxmlformats.org/drawingml/2006/main">
+              <a:graphicData uri="http://schemas.openxmlformats.org/drawingml/2006/picture">
+                <pic:pic xmlns:pic="http://schemas.openxmlformats.org/drawingml/2006/picture">
+                  <pic:nvPicPr>
+                    <pic:cNvPr id="0" name="Picture 3"/>
+                    <pic:cNvPicPr>
+                      <a:picLocks noChangeAspect="1" noChangeArrowheads="1"/>
+                    </pic:cNvPicPr>
+                  </pic:nvPicPr>
+                  <pic:blipFill>
+                    <a:blip r:embed="rId20">
+                      <a:extLst>
+                        <a:ext uri="{28A0092B-C50C-407E-A947-70E740481C1C}">
+                          <a14:useLocalDpi xmlns:a14="http://schemas.microsoft.com/office/drawing/2010/main" val="0"/>
+                        </a:ext>
+                      </a:extLst>
+                    </a:blip>
+                    <a:srcRect/>
+                    <a:stretch>
+                      <a:fillRect/>
+                    </a:stretch>
+                  </pic:blipFill>
+                  <pic:spPr bwMode="auto">
+                    <a:xfrm>
+                      <a:off x="0" y="0"/>
+                      <a:ext cx="3355975" cy="1966595"/>
+                    </a:xfrm>
+                    <a:prstGeom prst="rect">
+                      <a:avLst/>
+                    </a:prstGeom>
+                    <a:noFill/>
+                    <a:ln>
+                      <a:noFill/>
+                    </a:ln>
+                  </pic:spPr>
+                </pic:pic>
+              </a:graphicData>
+            </a:graphic>
+          </wp:inline>
+        </w:drawing>
+      </w:r>
+    </w:p>
+    <w:p>
+      <w:pPr>
+        <w:pStyle w:val="TuNormal"/>
+        <w:numPr>
+          <w:ilvl w:val="1"/>
+          <w:numId w:val="48"/>
+        </w:numPr>
+      </w:pPr>
+      <w:r>
+        <w:t>Sơ đồ lớp – Quản lý Vé</w:t>
+      </w:r>
+    </w:p>
+    <w:p>
+      <w:pPr>
+        <w:pStyle w:val="TuNormal"/>
+        <w:numPr>
+          <w:ilvl w:val="0"/>
+          <w:numId w:val="0"/>
+        </w:numPr>
+        <w:ind w:left="180"/>
+      </w:pPr>
+      <w:r>
+        <w:rPr>
+          <w:noProof/>
+        </w:rPr>
+        <w:drawing>
+          <wp:inline distT="0" distB="0" distL="0" distR="0">
+            <wp:extent cx="5943600" cy="4557313"/>
+            <wp:effectExtent l="0" t="0" r="0" b="0"/>
+            <wp:docPr id="15" name="Picture 15"/>
+            <wp:cNvGraphicFramePr>
+              <a:graphicFrameLocks xmlns:a="http://schemas.openxmlformats.org/drawingml/2006/main" noChangeAspect="1"/>
+            </wp:cNvGraphicFramePr>
+            <a:graphic xmlns:a="http://schemas.openxmlformats.org/drawingml/2006/main">
+              <a:graphicData uri="http://schemas.openxmlformats.org/drawingml/2006/picture">
+                <pic:pic xmlns:pic="http://schemas.openxmlformats.org/drawingml/2006/picture">
+                  <pic:nvPicPr>
+                    <pic:cNvPr id="0" name="Picture 2"/>
+                    <pic:cNvPicPr>
+                      <a:picLocks noChangeAspect="1" noChangeArrowheads="1"/>
+                    </pic:cNvPicPr>
+                  </pic:nvPicPr>
+                  <pic:blipFill>
+                    <a:blip r:embed="rId21">
+                      <a:extLst>
+                        <a:ext uri="{28A0092B-C50C-407E-A947-70E740481C1C}">
+                          <a14:useLocalDpi xmlns:a14="http://schemas.microsoft.com/office/drawing/2010/main" val="0"/>
+                        </a:ext>
+                      </a:extLst>
+                    </a:blip>
+                    <a:srcRect/>
+                    <a:stretch>
+                      <a:fillRect/>
+                    </a:stretch>
+                  </pic:blipFill>
+                  <pic:spPr bwMode="auto">
+                    <a:xfrm>
+                      <a:off x="0" y="0"/>
+                      <a:ext cx="5943600" cy="4557313"/>
+                    </a:xfrm>
+                    <a:prstGeom prst="rect">
+                      <a:avLst/>
+                    </a:prstGeom>
+                    <a:noFill/>
+                    <a:ln>
+                      <a:noFill/>
+                    </a:ln>
+                  </pic:spPr>
+                </pic:pic>
+              </a:graphicData>
+            </a:graphic>
+          </wp:inline>
+        </w:drawing>
+      </w:r>
+    </w:p>
+    <w:p>
+      <w:pPr>
+        <w:pStyle w:val="TuNormal"/>
+        <w:numPr>
+          <w:ilvl w:val="1"/>
+          <w:numId w:val="48"/>
+        </w:numPr>
+      </w:pPr>
+      <w:r>
+        <w:t>Sơ đồ lớp – Quản Lý Công Ty</w:t>
       </w:r>
     </w:p>
     <w:p>
@@ -18409,7 +18503,7 @@
                     <pic:cNvPicPr/>
                   </pic:nvPicPr>
                   <pic:blipFill>
-                    <a:blip r:embed="rId20">
+                    <a:blip r:embed="rId22">
                       <a:extLst>
                         <a:ext uri="{28A0092B-C50C-407E-A947-70E740481C1C}">
                           <a14:useLocalDpi xmlns:a14="http://schemas.microsoft.com/office/drawing/2010/main" val="0"/>
@@ -18440,6 +18534,16 @@
           </wp:inline>
         </w:drawing>
       </w:r>
+    </w:p>
+    <w:p>
+      <w:pPr>
+        <w:pStyle w:val="TuNormal"/>
+        <w:numPr>
+          <w:ilvl w:val="0"/>
+          <w:numId w:val="0"/>
+        </w:numPr>
+        <w:ind w:left="1427" w:hanging="576"/>
+      </w:pPr>
     </w:p>
     <w:p>
       <w:pPr>
@@ -21206,7 +21310,6 @@
                 <w:bCs/>
                 <w:color w:val="000000"/>
               </w:rPr>
-              <w:lastRenderedPageBreak/>
               <w:t>Phương thức</w:t>
             </w:r>
           </w:p>
@@ -22531,7 +22634,6 @@
                 <w:bCs/>
                 <w:color w:val="000000"/>
               </w:rPr>
-              <w:lastRenderedPageBreak/>
               <w:t>Phương thức</w:t>
             </w:r>
           </w:p>
@@ -27922,9 +28024,9 @@
         <w:tblLook w:val="04A0" w:firstRow="1" w:lastRow="0" w:firstColumn="1" w:lastColumn="0" w:noHBand="0" w:noVBand="1"/>
       </w:tblPr>
       <w:tblGrid>
-        <w:gridCol w:w="1635"/>
-        <w:gridCol w:w="2011"/>
-        <w:gridCol w:w="5694"/>
+        <w:gridCol w:w="1633"/>
+        <w:gridCol w:w="2035"/>
+        <w:gridCol w:w="5672"/>
       </w:tblGrid>
       <w:tr>
         <w:trPr>
@@ -28403,7 +28505,14 @@
                 <w:rFonts w:ascii="Arial" w:eastAsia="Times New Roman" w:hAnsi="Arial" w:cs="Arial"/>
                 <w:color w:val="000000"/>
               </w:rPr>
-              <w:t>maTram</w:t>
+              <w:t>M</w:t>
+            </w:r>
+            <w:r>
+              <w:rPr>
+                <w:rFonts w:ascii="Arial" w:eastAsia="Times New Roman" w:hAnsi="Arial" w:cs="Arial"/>
+                <w:color w:val="000000"/>
+              </w:rPr>
+              <w:t>aTram</w:t>
             </w:r>
           </w:p>
         </w:tc>
@@ -28507,7 +28616,14 @@
                 <w:rFonts w:ascii="Arial" w:eastAsia="Times New Roman" w:hAnsi="Arial" w:cs="Arial"/>
                 <w:color w:val="000000"/>
               </w:rPr>
-              <w:t>tenTram</w:t>
+              <w:t>T</w:t>
+            </w:r>
+            <w:r>
+              <w:rPr>
+                <w:rFonts w:ascii="Arial" w:eastAsia="Times New Roman" w:hAnsi="Arial" w:cs="Arial"/>
+                <w:color w:val="000000"/>
+              </w:rPr>
+              <w:t>enTram</w:t>
             </w:r>
           </w:p>
         </w:tc>
@@ -28611,7 +28727,14 @@
                 <w:rFonts w:ascii="Arial" w:eastAsia="Times New Roman" w:hAnsi="Arial" w:cs="Arial"/>
                 <w:color w:val="000000"/>
               </w:rPr>
-              <w:t>diaChi</w:t>
+              <w:t>D</w:t>
+            </w:r>
+            <w:r>
+              <w:rPr>
+                <w:rFonts w:ascii="Arial" w:eastAsia="Times New Roman" w:hAnsi="Arial" w:cs="Arial"/>
+                <w:color w:val="000000"/>
+              </w:rPr>
+              <w:t>iaChi</w:t>
             </w:r>
           </w:p>
         </w:tc>
@@ -28715,7 +28838,14 @@
                 <w:rFonts w:ascii="Arial" w:eastAsia="Times New Roman" w:hAnsi="Arial" w:cs="Arial"/>
                 <w:color w:val="000000"/>
               </w:rPr>
-              <w:t>tiLeDonKhach</w:t>
+              <w:t>T</w:t>
+            </w:r>
+            <w:r>
+              <w:rPr>
+                <w:rFonts w:ascii="Arial" w:eastAsia="Times New Roman" w:hAnsi="Arial" w:cs="Arial"/>
+                <w:color w:val="000000"/>
+              </w:rPr>
+              <w:t>iLeDonKhach</w:t>
             </w:r>
           </w:p>
         </w:tc>
@@ -28819,7 +28949,14 @@
                 <w:rFonts w:ascii="Arial" w:eastAsia="Times New Roman" w:hAnsi="Arial" w:cs="Arial"/>
                 <w:color w:val="000000"/>
               </w:rPr>
-              <w:t>maHopDong</w:t>
+              <w:t>M</w:t>
+            </w:r>
+            <w:r>
+              <w:rPr>
+                <w:rFonts w:ascii="Arial" w:eastAsia="Times New Roman" w:hAnsi="Arial" w:cs="Arial"/>
+                <w:color w:val="000000"/>
+              </w:rPr>
+              <w:t>aHopDong</w:t>
             </w:r>
           </w:p>
         </w:tc>
@@ -30168,7 +30305,14 @@
                 <w:rFonts w:ascii="Arial" w:eastAsia="Times New Roman" w:hAnsi="Arial" w:cs="Arial"/>
                 <w:color w:val="000000"/>
               </w:rPr>
-              <w:t>maVe</w:t>
+              <w:t>M</w:t>
+            </w:r>
+            <w:r>
+              <w:rPr>
+                <w:rFonts w:ascii="Arial" w:eastAsia="Times New Roman" w:hAnsi="Arial" w:cs="Arial"/>
+                <w:color w:val="000000"/>
+              </w:rPr>
+              <w:t>aVe</w:t>
             </w:r>
           </w:p>
         </w:tc>
@@ -30272,7 +30416,14 @@
                 <w:rFonts w:ascii="Arial" w:eastAsia="Times New Roman" w:hAnsi="Arial" w:cs="Arial"/>
                 <w:color w:val="000000"/>
               </w:rPr>
-              <w:t>ngayMua</w:t>
+              <w:t>N</w:t>
+            </w:r>
+            <w:r>
+              <w:rPr>
+                <w:rFonts w:ascii="Arial" w:eastAsia="Times New Roman" w:hAnsi="Arial" w:cs="Arial"/>
+                <w:color w:val="000000"/>
+              </w:rPr>
+              <w:t>gayMua</w:t>
             </w:r>
           </w:p>
         </w:tc>
@@ -30376,7 +30527,14 @@
                 <w:rFonts w:ascii="Arial" w:eastAsia="Times New Roman" w:hAnsi="Arial" w:cs="Arial"/>
                 <w:color w:val="000000"/>
               </w:rPr>
-              <w:t>giaVe</w:t>
+              <w:t>G</w:t>
+            </w:r>
+            <w:r>
+              <w:rPr>
+                <w:rFonts w:ascii="Arial" w:eastAsia="Times New Roman" w:hAnsi="Arial" w:cs="Arial"/>
+                <w:color w:val="000000"/>
+              </w:rPr>
+              <w:t>iaVe</w:t>
             </w:r>
           </w:p>
         </w:tc>
@@ -30480,7 +30638,14 @@
                 <w:rFonts w:ascii="Arial" w:eastAsia="Times New Roman" w:hAnsi="Arial" w:cs="Arial"/>
                 <w:color w:val="000000"/>
               </w:rPr>
-              <w:t>maGhe</w:t>
+              <w:t>M</w:t>
+            </w:r>
+            <w:r>
+              <w:rPr>
+                <w:rFonts w:ascii="Arial" w:eastAsia="Times New Roman" w:hAnsi="Arial" w:cs="Arial"/>
+                <w:color w:val="000000"/>
+              </w:rPr>
+              <w:t>aGhe</w:t>
             </w:r>
           </w:p>
         </w:tc>
@@ -30584,7 +30749,14 @@
                 <w:rFonts w:ascii="Arial" w:eastAsia="Times New Roman" w:hAnsi="Arial" w:cs="Arial"/>
                 <w:color w:val="000000"/>
               </w:rPr>
-              <w:t>maChuyen</w:t>
+              <w:t>M</w:t>
+            </w:r>
+            <w:r>
+              <w:rPr>
+                <w:rFonts w:ascii="Arial" w:eastAsia="Times New Roman" w:hAnsi="Arial" w:cs="Arial"/>
+                <w:color w:val="000000"/>
+              </w:rPr>
+              <w:t>aChuyen</w:t>
             </w:r>
           </w:p>
         </w:tc>
@@ -30688,7 +30860,14 @@
                 <w:rFonts w:ascii="Arial" w:eastAsia="Times New Roman" w:hAnsi="Arial" w:cs="Arial"/>
                 <w:color w:val="000000"/>
               </w:rPr>
-              <w:t>maKH</w:t>
+              <w:t>M</w:t>
+            </w:r>
+            <w:r>
+              <w:rPr>
+                <w:rFonts w:ascii="Arial" w:eastAsia="Times New Roman" w:hAnsi="Arial" w:cs="Arial"/>
+                <w:color w:val="000000"/>
+              </w:rPr>
+              <w:t>aKH</w:t>
             </w:r>
           </w:p>
         </w:tc>
@@ -30792,7 +30971,14 @@
                 <w:rFonts w:ascii="Arial" w:eastAsia="Times New Roman" w:hAnsi="Arial" w:cs="Arial"/>
                 <w:color w:val="000000"/>
               </w:rPr>
-              <w:t>maNV</w:t>
+              <w:t>M</w:t>
+            </w:r>
+            <w:r>
+              <w:rPr>
+                <w:rFonts w:ascii="Arial" w:eastAsia="Times New Roman" w:hAnsi="Arial" w:cs="Arial"/>
+                <w:color w:val="000000"/>
+              </w:rPr>
+              <w:t>aNV</w:t>
             </w:r>
           </w:p>
         </w:tc>
@@ -30896,7 +31082,14 @@
                 <w:rFonts w:ascii="Arial" w:eastAsia="Times New Roman" w:hAnsi="Arial" w:cs="Arial"/>
                 <w:color w:val="000000"/>
               </w:rPr>
-              <w:t>ngayKH</w:t>
+              <w:t>N</w:t>
+            </w:r>
+            <w:r>
+              <w:rPr>
+                <w:rFonts w:ascii="Arial" w:eastAsia="Times New Roman" w:hAnsi="Arial" w:cs="Arial"/>
+                <w:color w:val="000000"/>
+              </w:rPr>
+              <w:t>gayKH</w:t>
             </w:r>
           </w:p>
         </w:tc>
@@ -31000,7 +31193,14 @@
                 <w:rFonts w:ascii="Arial" w:eastAsia="Times New Roman" w:hAnsi="Arial" w:cs="Arial"/>
                 <w:color w:val="000000"/>
               </w:rPr>
-              <w:t>tramLenXe</w:t>
+              <w:t>T</w:t>
+            </w:r>
+            <w:r>
+              <w:rPr>
+                <w:rFonts w:ascii="Arial" w:eastAsia="Times New Roman" w:hAnsi="Arial" w:cs="Arial"/>
+                <w:color w:val="000000"/>
+              </w:rPr>
+              <w:t>ramLenXe</w:t>
             </w:r>
           </w:p>
         </w:tc>
@@ -31104,7 +31304,14 @@
                 <w:rFonts w:ascii="Arial" w:eastAsia="Times New Roman" w:hAnsi="Arial" w:cs="Arial"/>
                 <w:color w:val="000000"/>
               </w:rPr>
-              <w:t>tramXuongXe</w:t>
+              <w:t>T</w:t>
+            </w:r>
+            <w:r>
+              <w:rPr>
+                <w:rFonts w:ascii="Arial" w:eastAsia="Times New Roman" w:hAnsi="Arial" w:cs="Arial"/>
+                <w:color w:val="000000"/>
+              </w:rPr>
+              <w:t>ramXuongXe</w:t>
             </w:r>
           </w:p>
         </w:tc>
@@ -31223,7 +31430,16 @@
                 <w:rFonts w:ascii="Arial" w:eastAsia="Times New Roman" w:hAnsi="Arial" w:cs="Arial"/>
                 <w:color w:val="000000"/>
               </w:rPr>
-              <w:t>Tên phương thức</w:t>
+              <w:t>T</w:t>
+            </w:r>
+            <w:bookmarkStart w:id="0" w:name="_GoBack"/>
+            <w:bookmarkEnd w:id="0"/>
+            <w:r>
+              <w:rPr>
+                <w:rFonts w:ascii="Arial" w:eastAsia="Times New Roman" w:hAnsi="Arial" w:cs="Arial"/>
+                <w:color w:val="000000"/>
+              </w:rPr>
+              <w:t>ên phương thức</w:t>
             </w:r>
           </w:p>
         </w:tc>
@@ -32213,8 +32429,6 @@
           <w:numId w:val="22"/>
         </w:numPr>
       </w:pPr>
-      <w:bookmarkStart w:id="0" w:name="_GoBack"/>
-      <w:bookmarkEnd w:id="0"/>
       <w:r>
         <w:t>BenXe</w:t>
       </w:r>
@@ -33095,7 +33309,6 @@
               <w:spacing w:before="0" w:line="240" w:lineRule="auto"/>
             </w:pPr>
             <w:r>
-              <w:lastRenderedPageBreak/>
               <w:t>Tên class</w:t>
             </w:r>
           </w:p>
@@ -37633,15 +37846,6 @@
   </w:num>
   <w:num w:numId="49">
     <w:abstractNumId w:val="16"/>
-    <w:lvlOverride w:ilvl="0"/>
-    <w:lvlOverride w:ilvl="1"/>
-    <w:lvlOverride w:ilvl="2"/>
-    <w:lvlOverride w:ilvl="3"/>
-    <w:lvlOverride w:ilvl="4"/>
-    <w:lvlOverride w:ilvl="5"/>
-    <w:lvlOverride w:ilvl="6"/>
-    <w:lvlOverride w:ilvl="7"/>
-    <w:lvlOverride w:ilvl="8"/>
   </w:num>
 </w:numbering>
 </file>
@@ -39542,7 +39746,7 @@
 </file>
 
 <file path=customXml/itemProps2.xml><?xml version="1.0" encoding="utf-8"?>
-<ds:datastoreItem xmlns:ds="http://schemas.openxmlformats.org/officeDocument/2006/customXml" ds:itemID="{A94F6276-ECBD-415B-BE03-F9BBD4D47FC5}">
+<ds:datastoreItem xmlns:ds="http://schemas.openxmlformats.org/officeDocument/2006/customXml" ds:itemID="{9453E039-DBB3-4E83-A045-E4F0632EB74C}">
   <ds:schemaRefs>
     <ds:schemaRef ds:uri="http://schemas.openxmlformats.org/officeDocument/2006/bibliography"/>
   </ds:schemaRefs>

</xml_diff>

<commit_message>
Thay đổi tên Lớp class diagram Trạm, Vé
</commit_message>
<xml_diff>
--- a/01_Document/Phân tích chức năng/[FRA] [C43] Quản lý xe khách.docx
+++ b/01_Document/Phân tích chức năng/[FRA] [C43] Quản lý xe khách.docx
@@ -109,6 +109,7 @@
                 <w:dataBinding w:prefixMappings="xmlns:ns0='http://schemas.openxmlformats.org/package/2006/metadata/core-properties' xmlns:ns1='http://purl.org/dc/elements/1.1/'" w:xpath="/ns0:coreProperties[1]/ns1:title[1]" w:storeItemID="{6C3C8BC8-F283-45AE-878A-BAB7291924A1}"/>
                 <w:text/>
               </w:sdtPr>
+              <w:sdtEndPr/>
               <w:sdtContent>
                 <w:tc>
                   <w:tcPr>
@@ -158,6 +159,7 @@
                 <w:dataBinding w:prefixMappings="xmlns:ns0='http://schemas.openxmlformats.org/package/2006/metadata/core-properties' xmlns:ns1='http://purl.org/dc/elements/1.1/'" w:xpath="/ns0:coreProperties[1]/ns1:subject[1]" w:storeItemID="{6C3C8BC8-F283-45AE-878A-BAB7291924A1}"/>
                 <w:text/>
               </w:sdtPr>
+              <w:sdtEndPr/>
               <w:sdtContent>
                 <w:tc>
                   <w:tcPr>
@@ -233,6 +235,7 @@
                 <w:dataBinding w:prefixMappings="xmlns:ns0='http://schemas.openxmlformats.org/package/2006/metadata/core-properties' xmlns:ns1='http://purl.org/dc/elements/1.1/'" w:xpath="/ns0:coreProperties[1]/ns1:creator[1]" w:storeItemID="{6C3C8BC8-F283-45AE-878A-BAB7291924A1}"/>
                 <w:text/>
               </w:sdtPr>
+              <w:sdtEndPr/>
               <w:sdtContent>
                 <w:tc>
                   <w:tcPr>
@@ -284,6 +287,7 @@
                   <w:calendar w:val="gregorian"/>
                 </w:date>
               </w:sdtPr>
+              <w:sdtEndPr/>
               <w:sdtContent>
                 <w:tc>
                   <w:tcPr>
@@ -1104,14 +1108,27 @@
       <w:r>
         <w:t xml:space="preserve">Hình </w:t>
       </w:r>
-      <w:fldSimple w:instr=" SEQ Hình_ \* ARABIC ">
-        <w:r>
-          <w:rPr>
-            <w:noProof/>
-          </w:rPr>
-          <w:t>1</w:t>
-        </w:r>
-      </w:fldSimple>
+      <w:r>
+        <w:fldChar w:fldCharType="begin"/>
+      </w:r>
+      <w:r>
+        <w:instrText xml:space="preserve"> SEQ Hình_ \* ARABIC </w:instrText>
+      </w:r>
+      <w:r>
+        <w:fldChar w:fldCharType="separate"/>
+      </w:r>
+      <w:r>
+        <w:rPr>
+          <w:noProof/>
+        </w:rPr>
+        <w:t>1</w:t>
+      </w:r>
+      <w:r>
+        <w:rPr>
+          <w:noProof/>
+        </w:rPr>
+        <w:fldChar w:fldCharType="end"/>
+      </w:r>
       <w:r>
         <w:t xml:space="preserve"> Mô hình tổng quát</w:t>
       </w:r>
@@ -1200,14 +1217,27 @@
       <w:r>
         <w:t xml:space="preserve"> </w:t>
       </w:r>
-      <w:fldSimple w:instr=" SEQ Hình_ \* ARABIC ">
-        <w:r>
-          <w:rPr>
-            <w:noProof/>
-          </w:rPr>
-          <w:t>2</w:t>
-        </w:r>
-      </w:fldSimple>
+      <w:r>
+        <w:fldChar w:fldCharType="begin"/>
+      </w:r>
+      <w:r>
+        <w:instrText xml:space="preserve"> SEQ Hình_ \* ARABIC </w:instrText>
+      </w:r>
+      <w:r>
+        <w:fldChar w:fldCharType="separate"/>
+      </w:r>
+      <w:r>
+        <w:rPr>
+          <w:noProof/>
+        </w:rPr>
+        <w:t>2</w:t>
+      </w:r>
+      <w:r>
+        <w:rPr>
+          <w:noProof/>
+        </w:rPr>
+        <w:fldChar w:fldCharType="end"/>
+      </w:r>
       <w:r>
         <w:t xml:space="preserve"> Mô hình use case Quản lý </w:t>
       </w:r>
@@ -4210,23 +4240,7 @@
                 <w:rFonts w:ascii="Times New Roman" w:eastAsia="Times New Roman" w:hAnsi="Times New Roman" w:cs="Times New Roman"/>
                 <w:color w:val="000000"/>
               </w:rPr>
-              <w:t xml:space="preserve">Nhân viên nhập vào các thông tin của chuyến mà tài xế sẽ chạy gồm: mã tuyến, mã </w:t>
-            </w:r>
-            <w:proofErr w:type="gramStart"/>
-            <w:r>
-              <w:rPr>
-                <w:rFonts w:ascii="Times New Roman" w:eastAsia="Times New Roman" w:hAnsi="Times New Roman" w:cs="Times New Roman"/>
-                <w:color w:val="000000"/>
-              </w:rPr>
-              <w:t>chuyến,…</w:t>
-            </w:r>
-            <w:proofErr w:type="gramEnd"/>
-            <w:r>
-              <w:rPr>
-                <w:rFonts w:ascii="Times New Roman" w:eastAsia="Times New Roman" w:hAnsi="Times New Roman" w:cs="Times New Roman"/>
-                <w:color w:val="000000"/>
-              </w:rPr>
-              <w:t>.</w:t>
+              <w:t>Nhân viên nhập vào các thông tin của chuyến mà tài xế sẽ chạy gồm: mã tuyến, mã chuyến,….</w:t>
             </w:r>
           </w:p>
           <w:p>
@@ -14835,23 +14849,7 @@
                 <w:rFonts w:ascii="Arial" w:eastAsia="Times New Roman" w:hAnsi="Arial" w:cs="Arial"/>
                 <w:color w:val="000000"/>
               </w:rPr>
-              <w:t xml:space="preserve">Nhân viên nhập mã </w:t>
-            </w:r>
-            <w:proofErr w:type="gramStart"/>
-            <w:r>
-              <w:rPr>
-                <w:rFonts w:ascii="Arial" w:eastAsia="Times New Roman" w:hAnsi="Arial" w:cs="Arial"/>
-                <w:color w:val="000000"/>
-              </w:rPr>
-              <w:t>trạm( trạm</w:t>
-            </w:r>
-            <w:proofErr w:type="gramEnd"/>
-            <w:r>
-              <w:rPr>
-                <w:rFonts w:ascii="Arial" w:eastAsia="Times New Roman" w:hAnsi="Arial" w:cs="Arial"/>
-                <w:color w:val="000000"/>
-              </w:rPr>
-              <w:t xml:space="preserve"> đến, trạm đi, trạm dừng chân)</w:t>
+              <w:t>Nhân viên nhập mã trạm( trạm đến, trạm đi, trạm dừng chân)</w:t>
             </w:r>
           </w:p>
           <w:p>
@@ -19310,17 +19308,8 @@
                 <w:rFonts w:ascii="Times New Roman" w:eastAsia="Times New Roman" w:hAnsi="Times New Roman" w:cs="Times New Roman"/>
                 <w:color w:val="000000"/>
               </w:rPr>
-              <w:t xml:space="preserve">Chức vụ nhân viên: nhân viên kinh doanh, quản lý, tài </w:t>
-            </w:r>
-            <w:proofErr w:type="gramStart"/>
-            <w:r>
-              <w:rPr>
-                <w:rFonts w:ascii="Times New Roman" w:eastAsia="Times New Roman" w:hAnsi="Times New Roman" w:cs="Times New Roman"/>
-                <w:color w:val="000000"/>
-              </w:rPr>
-              <w:t>xế,…</w:t>
-            </w:r>
-            <w:proofErr w:type="gramEnd"/>
+              <w:t>Chức vụ nhân viên: nhân viên kinh doanh, quản lý, tài xế,…</w:t>
+            </w:r>
           </w:p>
         </w:tc>
       </w:tr>
@@ -29716,6 +29705,13 @@
               </w:rPr>
               <w:t>HopDong</w:t>
             </w:r>
+            <w:r>
+              <w:rPr>
+                <w:rFonts w:ascii="Arial" w:eastAsia="Times New Roman" w:hAnsi="Arial" w:cs="Arial"/>
+                <w:color w:val="000000"/>
+              </w:rPr>
+              <w:t>Tram</w:t>
+            </w:r>
           </w:p>
         </w:tc>
         <w:tc>
@@ -31430,16 +31426,7 @@
                 <w:rFonts w:ascii="Arial" w:eastAsia="Times New Roman" w:hAnsi="Arial" w:cs="Arial"/>
                 <w:color w:val="000000"/>
               </w:rPr>
-              <w:t>T</w:t>
-            </w:r>
-            <w:bookmarkStart w:id="0" w:name="_GoBack"/>
-            <w:bookmarkEnd w:id="0"/>
-            <w:r>
-              <w:rPr>
-                <w:rFonts w:ascii="Arial" w:eastAsia="Times New Roman" w:hAnsi="Arial" w:cs="Arial"/>
-                <w:color w:val="000000"/>
-              </w:rPr>
-              <w:t>ên phương thức</w:t>
+              <w:t>Tên phương thức</w:t>
             </w:r>
           </w:p>
         </w:tc>
@@ -32115,7 +32102,23 @@
                 <w:rFonts w:ascii="Arial" w:eastAsia="Times New Roman" w:hAnsi="Arial" w:cs="Arial"/>
                 <w:color w:val="000000"/>
               </w:rPr>
-              <w:t>Một vé xe sẽ do một nhân viên xử lý, một nhân viên có thể xử lý nhiều vé xe</w:t>
+              <w:t xml:space="preserve">Một vé xe sẽ do </w:t>
+            </w:r>
+            <w:r>
+              <w:rPr>
+                <w:rFonts w:ascii="Arial" w:eastAsia="Times New Roman" w:hAnsi="Arial" w:cs="Arial"/>
+                <w:color w:val="000000"/>
+              </w:rPr>
+              <w:t xml:space="preserve">nhiều </w:t>
+            </w:r>
+            <w:bookmarkStart w:id="0" w:name="_GoBack"/>
+            <w:bookmarkEnd w:id="0"/>
+            <w:r>
+              <w:rPr>
+                <w:rFonts w:ascii="Arial" w:eastAsia="Times New Roman" w:hAnsi="Arial" w:cs="Arial"/>
+                <w:color w:val="000000"/>
+              </w:rPr>
+              <w:t>nhân viên xử lý, một nhân viên có thể xử lý nhiều vé xe</w:t>
             </w:r>
           </w:p>
         </w:tc>
@@ -32287,6 +32290,13 @@
                 <w:color w:val="000000"/>
               </w:rPr>
               <w:t>Chuyen</w:t>
+            </w:r>
+            <w:r>
+              <w:rPr>
+                <w:rFonts w:ascii="Arial" w:eastAsia="Times New Roman" w:hAnsi="Arial" w:cs="Arial"/>
+                <w:color w:val="000000"/>
+              </w:rPr>
+              <w:t>Di</w:t>
             </w:r>
           </w:p>
         </w:tc>
@@ -39746,7 +39756,7 @@
 </file>
 
 <file path=customXml/itemProps2.xml><?xml version="1.0" encoding="utf-8"?>
-<ds:datastoreItem xmlns:ds="http://schemas.openxmlformats.org/officeDocument/2006/customXml" ds:itemID="{9453E039-DBB3-4E83-A045-E4F0632EB74C}">
+<ds:datastoreItem xmlns:ds="http://schemas.openxmlformats.org/officeDocument/2006/customXml" ds:itemID="{52CFF01A-B135-4DC1-891C-39B8EDC9FB44}">
   <ds:schemaRefs>
     <ds:schemaRef ds:uri="http://schemas.openxmlformats.org/officeDocument/2006/bibliography"/>
   </ds:schemaRefs>

</xml_diff>

<commit_message>
Bổ sung Activity diagram, chỉnh sửa vie KH, NV
</commit_message>
<xml_diff>
--- a/01_Document/Phân tích chức năng/[FRA] [C43] Quản lý xe khách.docx
+++ b/01_Document/Phân tích chức năng/[FRA] [C43] Quản lý xe khách.docx
@@ -1,6 +1,6 @@
 
 <file path=word/document.xml><?xml version="1.0" encoding="utf-8"?>
-<w:document xmlns:wpc="http://schemas.microsoft.com/office/word/2010/wordprocessingCanvas" xmlns:mc="http://schemas.openxmlformats.org/markup-compatibility/2006" xmlns:o="urn:schemas-microsoft-com:office:office" xmlns:r="http://schemas.openxmlformats.org/officeDocument/2006/relationships" xmlns:m="http://schemas.openxmlformats.org/officeDocument/2006/math" xmlns:v="urn:schemas-microsoft-com:vml" xmlns:wp14="http://schemas.microsoft.com/office/word/2010/wordprocessingDrawing" xmlns:wp="http://schemas.openxmlformats.org/drawingml/2006/wordprocessingDrawing" xmlns:w10="urn:schemas-microsoft-com:office:word" xmlns:w="http://schemas.openxmlformats.org/wordprocessingml/2006/main" xmlns:w14="http://schemas.microsoft.com/office/word/2010/wordml" xmlns:w15="http://schemas.microsoft.com/office/word/2012/wordml" xmlns:wpg="http://schemas.microsoft.com/office/word/2010/wordprocessingGroup" xmlns:wpi="http://schemas.microsoft.com/office/word/2010/wordprocessingInk" xmlns:wne="http://schemas.microsoft.com/office/word/2006/wordml" xmlns:wps="http://schemas.microsoft.com/office/word/2010/wordprocessingShape" mc:Ignorable="w14 w15 wp14">
+<w:document xmlns:wpc="http://schemas.microsoft.com/office/word/2010/wordprocessingCanvas" xmlns:cx="http://schemas.microsoft.com/office/drawing/2014/chartex" xmlns:cx1="http://schemas.microsoft.com/office/drawing/2015/9/8/chartex" xmlns:cx2="http://schemas.microsoft.com/office/drawing/2015/10/21/chartex" xmlns:cx3="http://schemas.microsoft.com/office/drawing/2016/5/9/chartex" xmlns:cx4="http://schemas.microsoft.com/office/drawing/2016/5/10/chartex" xmlns:cx5="http://schemas.microsoft.com/office/drawing/2016/5/11/chartex" xmlns:cx6="http://schemas.microsoft.com/office/drawing/2016/5/12/chartex" xmlns:cx7="http://schemas.microsoft.com/office/drawing/2016/5/13/chartex" xmlns:cx8="http://schemas.microsoft.com/office/drawing/2016/5/14/chartex" xmlns:mc="http://schemas.openxmlformats.org/markup-compatibility/2006" xmlns:aink="http://schemas.microsoft.com/office/drawing/2016/ink" xmlns:am3d="http://schemas.microsoft.com/office/drawing/2017/model3d" xmlns:o="urn:schemas-microsoft-com:office:office" xmlns:r="http://schemas.openxmlformats.org/officeDocument/2006/relationships" xmlns:m="http://schemas.openxmlformats.org/officeDocument/2006/math" xmlns:v="urn:schemas-microsoft-com:vml" xmlns:wp14="http://schemas.microsoft.com/office/word/2010/wordprocessingDrawing" xmlns:wp="http://schemas.openxmlformats.org/drawingml/2006/wordprocessingDrawing" xmlns:w10="urn:schemas-microsoft-com:office:word" xmlns:w="http://schemas.openxmlformats.org/wordprocessingml/2006/main" xmlns:w14="http://schemas.microsoft.com/office/word/2010/wordml" xmlns:w15="http://schemas.microsoft.com/office/word/2012/wordml" xmlns:w16se="http://schemas.microsoft.com/office/word/2015/wordml/symex" xmlns:wpg="http://schemas.microsoft.com/office/word/2010/wordprocessingGroup" xmlns:wpi="http://schemas.microsoft.com/office/word/2010/wordprocessingInk" xmlns:wne="http://schemas.microsoft.com/office/word/2006/wordml" xmlns:wps="http://schemas.microsoft.com/office/word/2010/wordprocessingShape" mc:Ignorable="w14 w15 w16se wp14">
   <w:body>
     <w:sdt>
       <w:sdtPr>
@@ -915,7 +915,6 @@
             <w:ind w:left="540" w:hanging="540"/>
           </w:pPr>
           <w:r>
-            <w:lastRenderedPageBreak/>
             <w:t>Phân tích chức năng</w:t>
           </w:r>
         </w:p>
@@ -1106,14 +1105,27 @@
       <w:r>
         <w:t xml:space="preserve">Hình </w:t>
       </w:r>
-      <w:fldSimple w:instr=" SEQ Hình_ \* ARABIC ">
-        <w:r>
-          <w:rPr>
-            <w:noProof/>
-          </w:rPr>
-          <w:t>1</w:t>
-        </w:r>
-      </w:fldSimple>
+      <w:r>
+        <w:fldChar w:fldCharType="begin"/>
+      </w:r>
+      <w:r>
+        <w:instrText xml:space="preserve"> SEQ Hình_ \* ARABIC </w:instrText>
+      </w:r>
+      <w:r>
+        <w:fldChar w:fldCharType="separate"/>
+      </w:r>
+      <w:r>
+        <w:rPr>
+          <w:noProof/>
+        </w:rPr>
+        <w:t>1</w:t>
+      </w:r>
+      <w:r>
+        <w:rPr>
+          <w:noProof/>
+        </w:rPr>
+        <w:fldChar w:fldCharType="end"/>
+      </w:r>
       <w:r>
         <w:t xml:space="preserve"> Mô hình tổng quát</w:t>
       </w:r>
@@ -1133,23 +1145,32 @@
       <w:r>
         <w:rPr>
           <w:b/>
+        </w:rPr>
+        <w:t>Quản lý Nhân viên</w:t>
+      </w:r>
+    </w:p>
+    <w:p>
+      <w:pPr>
+        <w:pStyle w:val="TuNormal"/>
+        <w:numPr>
+          <w:ilvl w:val="0"/>
+          <w:numId w:val="0"/>
+        </w:numPr>
+        <w:ind w:left="1440"/>
+        <w:rPr>
+          <w:b/>
+        </w:rPr>
+      </w:pPr>
+      <w:r>
+        <w:rPr>
+          <w:b/>
           <w:noProof/>
-          <w:lang w:eastAsia="zh-CN"/>
         </w:rPr>
-        <w:lastRenderedPageBreak/>
         <w:drawing>
-          <wp:anchor distT="0" distB="0" distL="114300" distR="114300" simplePos="0" relativeHeight="251658240" behindDoc="0" locked="0" layoutInCell="1" allowOverlap="1" wp14:anchorId="4823B7C8" wp14:editId="1D4E5477">
-            <wp:simplePos x="0" y="0"/>
-            <wp:positionH relativeFrom="margin">
-              <wp:align>center</wp:align>
-            </wp:positionH>
-            <wp:positionV relativeFrom="paragraph">
-              <wp:posOffset>334807</wp:posOffset>
-            </wp:positionV>
-            <wp:extent cx="5410200" cy="3362325"/>
-            <wp:effectExtent l="0" t="0" r="0" b="9525"/>
-            <wp:wrapSquare wrapText="bothSides"/>
-            <wp:docPr id="3" name="Picture 3"/>
+          <wp:inline distT="0" distB="0" distL="0" distR="0">
+            <wp:extent cx="4896533" cy="2457793"/>
+            <wp:effectExtent l="0" t="0" r="0" b="0"/>
+            <wp:docPr id="12" name="Picture 12"/>
             <wp:cNvGraphicFramePr>
               <a:graphicFrameLocks xmlns:a="http://schemas.openxmlformats.org/drawingml/2006/main" noChangeAspect="1"/>
             </wp:cNvGraphicFramePr>
@@ -1157,7 +1178,7 @@
               <a:graphicData uri="http://schemas.openxmlformats.org/drawingml/2006/picture">
                 <pic:pic xmlns:pic="http://schemas.openxmlformats.org/drawingml/2006/picture">
                   <pic:nvPicPr>
-                    <pic:cNvPr id="3" name="22447203_1473156772797289_193977011_n.png"/>
+                    <pic:cNvPr id="12" name="18.png"/>
                     <pic:cNvPicPr/>
                   </pic:nvPicPr>
                   <pic:blipFill>
@@ -1175,7 +1196,7 @@
                   <pic:spPr>
                     <a:xfrm>
                       <a:off x="0" y="0"/>
-                      <a:ext cx="5410200" cy="3362325"/>
+                      <a:ext cx="4896533" cy="2457793"/>
                     </a:xfrm>
                     <a:prstGeom prst="rect">
                       <a:avLst/>
@@ -1184,14 +1205,8 @@
                 </pic:pic>
               </a:graphicData>
             </a:graphic>
-          </wp:anchor>
+          </wp:inline>
         </w:drawing>
-      </w:r>
-      <w:r>
-        <w:rPr>
-          <w:b/>
-        </w:rPr>
-        <w:t>Quản lý Nhân viên</w:t>
       </w:r>
     </w:p>
     <w:p>
@@ -1205,14 +1220,27 @@
       <w:r>
         <w:t xml:space="preserve"> </w:t>
       </w:r>
-      <w:fldSimple w:instr=" SEQ Hình_ \* ARABIC ">
-        <w:r>
-          <w:rPr>
-            <w:noProof/>
-          </w:rPr>
-          <w:t>2</w:t>
-        </w:r>
-      </w:fldSimple>
+      <w:r>
+        <w:fldChar w:fldCharType="begin"/>
+      </w:r>
+      <w:r>
+        <w:instrText xml:space="preserve"> SEQ Hình_ \* ARABIC </w:instrText>
+      </w:r>
+      <w:r>
+        <w:fldChar w:fldCharType="separate"/>
+      </w:r>
+      <w:r>
+        <w:rPr>
+          <w:noProof/>
+        </w:rPr>
+        <w:t>2</w:t>
+      </w:r>
+      <w:r>
+        <w:rPr>
+          <w:noProof/>
+        </w:rPr>
+        <w:fldChar w:fldCharType="end"/>
+      </w:r>
       <w:r>
         <w:t xml:space="preserve"> Mô hình use case Quản lý </w:t>
       </w:r>
@@ -1947,7 +1975,6 @@
                 <w:bCs/>
                 <w:color w:val="000000"/>
               </w:rPr>
-              <w:lastRenderedPageBreak/>
               <w:t>Dòng thay thế</w:t>
             </w:r>
           </w:p>
@@ -3049,7 +3076,6 @@
                 <w:bCs/>
                 <w:color w:val="000000"/>
               </w:rPr>
-              <w:lastRenderedPageBreak/>
               <w:t>Dòng cơ bản</w:t>
             </w:r>
           </w:p>
@@ -3969,651 +3995,6 @@
         </w:tc>
       </w:tr>
     </w:tbl>
-    <w:p>
-      <w:pPr>
-        <w:pStyle w:val="TuNormal"/>
-        <w:numPr>
-          <w:ilvl w:val="2"/>
-          <w:numId w:val="13"/>
-        </w:numPr>
-        <w:spacing w:before="240" w:after="240" w:line="240" w:lineRule="auto"/>
-        <w:contextualSpacing w:val="0"/>
-      </w:pPr>
-      <w:r>
-        <w:t>Use case Phân công lái xe</w:t>
-      </w:r>
-    </w:p>
-    <w:tbl>
-      <w:tblPr>
-        <w:tblW w:w="9352" w:type="dxa"/>
-        <w:tblCellMar>
-          <w:top w:w="15" w:type="dxa"/>
-          <w:left w:w="15" w:type="dxa"/>
-          <w:bottom w:w="15" w:type="dxa"/>
-          <w:right w:w="15" w:type="dxa"/>
-        </w:tblCellMar>
-        <w:tblLook w:val="04A0" w:firstRow="1" w:lastRow="0" w:firstColumn="1" w:lastColumn="0" w:noHBand="0" w:noVBand="1"/>
-      </w:tblPr>
-      <w:tblGrid>
-        <w:gridCol w:w="1970"/>
-        <w:gridCol w:w="4399"/>
-        <w:gridCol w:w="2983"/>
-      </w:tblGrid>
-      <w:tr>
-        <w:trPr>
-          <w:trHeight w:val="740"/>
-        </w:trPr>
-        <w:tc>
-          <w:tcPr>
-            <w:tcW w:w="1970" w:type="dxa"/>
-            <w:vMerge w:val="restart"/>
-            <w:tcBorders>
-              <w:top w:val="single" w:sz="8" w:space="0" w:color="000000"/>
-              <w:left w:val="single" w:sz="8" w:space="0" w:color="000000"/>
-              <w:bottom w:val="single" w:sz="8" w:space="0" w:color="000000"/>
-              <w:right w:val="single" w:sz="8" w:space="0" w:color="000000"/>
-            </w:tcBorders>
-            <w:shd w:val="clear" w:color="auto" w:fill="BFBFBF"/>
-            <w:tcMar>
-              <w:top w:w="100" w:type="dxa"/>
-              <w:left w:w="100" w:type="dxa"/>
-              <w:bottom w:w="100" w:type="dxa"/>
-              <w:right w:w="100" w:type="dxa"/>
-            </w:tcMar>
-            <w:hideMark/>
-          </w:tcPr>
-          <w:p>
-            <w:pPr>
-              <w:spacing w:after="0" w:line="240" w:lineRule="auto"/>
-              <w:ind w:left="200" w:firstLine="0"/>
-              <w:rPr>
-                <w:rFonts w:ascii="Times New Roman" w:eastAsia="Times New Roman" w:hAnsi="Times New Roman" w:cs="Times New Roman"/>
-                <w:sz w:val="24"/>
-                <w:szCs w:val="24"/>
-              </w:rPr>
-            </w:pPr>
-            <w:r>
-              <w:rPr>
-                <w:rFonts w:ascii="Times New Roman" w:eastAsia="Times New Roman" w:hAnsi="Times New Roman" w:cs="Times New Roman"/>
-                <w:b/>
-                <w:bCs/>
-                <w:color w:val="000000"/>
-              </w:rPr>
-              <w:t>Tên Use Case</w:t>
-            </w:r>
-          </w:p>
-        </w:tc>
-        <w:tc>
-          <w:tcPr>
-            <w:tcW w:w="4399" w:type="dxa"/>
-            <w:vMerge w:val="restart"/>
-            <w:tcBorders>
-              <w:top w:val="single" w:sz="8" w:space="0" w:color="000000"/>
-              <w:left w:val="single" w:sz="8" w:space="0" w:color="000000"/>
-              <w:bottom w:val="single" w:sz="8" w:space="0" w:color="000000"/>
-              <w:right w:val="single" w:sz="8" w:space="0" w:color="000000"/>
-            </w:tcBorders>
-            <w:shd w:val="clear" w:color="auto" w:fill="BFBFBF"/>
-            <w:tcMar>
-              <w:top w:w="100" w:type="dxa"/>
-              <w:left w:w="100" w:type="dxa"/>
-              <w:bottom w:w="100" w:type="dxa"/>
-              <w:right w:w="100" w:type="dxa"/>
-            </w:tcMar>
-            <w:hideMark/>
-          </w:tcPr>
-          <w:p>
-            <w:pPr>
-              <w:spacing w:after="0" w:line="240" w:lineRule="auto"/>
-              <w:ind w:left="200" w:firstLine="0"/>
-              <w:rPr>
-                <w:rFonts w:ascii="Times New Roman" w:eastAsia="Times New Roman" w:hAnsi="Times New Roman" w:cs="Times New Roman"/>
-                <w:sz w:val="24"/>
-                <w:szCs w:val="24"/>
-              </w:rPr>
-            </w:pPr>
-            <w:r>
-              <w:rPr>
-                <w:rFonts w:ascii="Times New Roman" w:eastAsia="Times New Roman" w:hAnsi="Times New Roman" w:cs="Times New Roman"/>
-                <w:b/>
-                <w:bCs/>
-                <w:color w:val="000000"/>
-              </w:rPr>
-              <w:t>Phân công lái xe</w:t>
-            </w:r>
-          </w:p>
-        </w:tc>
-        <w:tc>
-          <w:tcPr>
-            <w:tcW w:w="2983" w:type="dxa"/>
-            <w:tcBorders>
-              <w:top w:val="single" w:sz="8" w:space="0" w:color="000000"/>
-              <w:left w:val="single" w:sz="8" w:space="0" w:color="000000"/>
-              <w:bottom w:val="single" w:sz="8" w:space="0" w:color="000000"/>
-              <w:right w:val="single" w:sz="8" w:space="0" w:color="000000"/>
-            </w:tcBorders>
-            <w:shd w:val="clear" w:color="auto" w:fill="BFBFBF"/>
-            <w:tcMar>
-              <w:top w:w="100" w:type="dxa"/>
-              <w:left w:w="100" w:type="dxa"/>
-              <w:bottom w:w="100" w:type="dxa"/>
-              <w:right w:w="100" w:type="dxa"/>
-            </w:tcMar>
-            <w:hideMark/>
-          </w:tcPr>
-          <w:p>
-            <w:pPr>
-              <w:spacing w:after="0" w:line="240" w:lineRule="auto"/>
-              <w:ind w:left="200" w:firstLine="0"/>
-              <w:rPr>
-                <w:rFonts w:ascii="Times New Roman" w:eastAsia="Times New Roman" w:hAnsi="Times New Roman" w:cs="Times New Roman"/>
-                <w:sz w:val="24"/>
-                <w:szCs w:val="24"/>
-              </w:rPr>
-            </w:pPr>
-            <w:r>
-              <w:rPr>
-                <w:rFonts w:ascii="Times New Roman" w:eastAsia="Times New Roman" w:hAnsi="Times New Roman" w:cs="Times New Roman"/>
-                <w:b/>
-                <w:bCs/>
-                <w:color w:val="000000"/>
-              </w:rPr>
-              <w:t>Mã số:</w:t>
-            </w:r>
-            <w:r>
-              <w:rPr>
-                <w:rFonts w:ascii="Times New Roman" w:eastAsia="Times New Roman" w:hAnsi="Times New Roman" w:cs="Times New Roman"/>
-                <w:b/>
-                <w:bCs/>
-                <w:color w:val="000000"/>
-              </w:rPr>
-              <w:t xml:space="preserve"> </w:t>
-            </w:r>
-            <w:r>
-              <w:rPr>
-                <w:rFonts w:ascii="Times New Roman" w:hAnsi="Times New Roman" w:cs="Times New Roman"/>
-                <w:b/>
-                <w:sz w:val="24"/>
-                <w:szCs w:val="24"/>
-              </w:rPr>
-              <w:t>UCCN-</w:t>
-            </w:r>
-            <w:r>
-              <w:rPr>
-                <w:rFonts w:ascii="Times New Roman" w:hAnsi="Times New Roman" w:cs="Times New Roman"/>
-                <w:b/>
-                <w:sz w:val="24"/>
-                <w:szCs w:val="24"/>
-              </w:rPr>
-              <w:t>5</w:t>
-            </w:r>
-          </w:p>
-        </w:tc>
-      </w:tr>
-      <w:tr>
-        <w:trPr>
-          <w:trHeight w:val="1040"/>
-        </w:trPr>
-        <w:tc>
-          <w:tcPr>
-            <w:tcW w:w="1970" w:type="dxa"/>
-            <w:vMerge/>
-            <w:tcBorders>
-              <w:top w:val="single" w:sz="8" w:space="0" w:color="000000"/>
-              <w:left w:val="single" w:sz="8" w:space="0" w:color="000000"/>
-              <w:bottom w:val="single" w:sz="8" w:space="0" w:color="000000"/>
-              <w:right w:val="single" w:sz="8" w:space="0" w:color="000000"/>
-            </w:tcBorders>
-            <w:vAlign w:val="center"/>
-            <w:hideMark/>
-          </w:tcPr>
-          <w:p>
-            <w:pPr>
-              <w:spacing w:before="0" w:after="0" w:line="240" w:lineRule="auto"/>
-              <w:ind w:left="0" w:firstLine="0"/>
-              <w:rPr>
-                <w:rFonts w:ascii="Times New Roman" w:eastAsia="Times New Roman" w:hAnsi="Times New Roman" w:cs="Times New Roman"/>
-                <w:sz w:val="24"/>
-                <w:szCs w:val="24"/>
-              </w:rPr>
-            </w:pPr>
-          </w:p>
-        </w:tc>
-        <w:tc>
-          <w:tcPr>
-            <w:tcW w:w="4399" w:type="dxa"/>
-            <w:vMerge/>
-            <w:tcBorders>
-              <w:top w:val="single" w:sz="8" w:space="0" w:color="000000"/>
-              <w:left w:val="single" w:sz="8" w:space="0" w:color="000000"/>
-              <w:bottom w:val="single" w:sz="8" w:space="0" w:color="000000"/>
-              <w:right w:val="single" w:sz="8" w:space="0" w:color="000000"/>
-            </w:tcBorders>
-            <w:vAlign w:val="center"/>
-            <w:hideMark/>
-          </w:tcPr>
-          <w:p>
-            <w:pPr>
-              <w:spacing w:before="0" w:after="0" w:line="240" w:lineRule="auto"/>
-              <w:ind w:left="0" w:firstLine="0"/>
-              <w:rPr>
-                <w:rFonts w:ascii="Times New Roman" w:eastAsia="Times New Roman" w:hAnsi="Times New Roman" w:cs="Times New Roman"/>
-                <w:sz w:val="24"/>
-                <w:szCs w:val="24"/>
-              </w:rPr>
-            </w:pPr>
-          </w:p>
-        </w:tc>
-        <w:tc>
-          <w:tcPr>
-            <w:tcW w:w="2983" w:type="dxa"/>
-            <w:tcBorders>
-              <w:top w:val="single" w:sz="8" w:space="0" w:color="000000"/>
-              <w:left w:val="single" w:sz="8" w:space="0" w:color="000000"/>
-              <w:bottom w:val="single" w:sz="8" w:space="0" w:color="000000"/>
-              <w:right w:val="single" w:sz="8" w:space="0" w:color="000000"/>
-            </w:tcBorders>
-            <w:shd w:val="clear" w:color="auto" w:fill="BFBFBF"/>
-            <w:tcMar>
-              <w:top w:w="100" w:type="dxa"/>
-              <w:left w:w="100" w:type="dxa"/>
-              <w:bottom w:w="100" w:type="dxa"/>
-              <w:right w:w="100" w:type="dxa"/>
-            </w:tcMar>
-            <w:hideMark/>
-          </w:tcPr>
-          <w:p>
-            <w:pPr>
-              <w:spacing w:after="0" w:line="240" w:lineRule="auto"/>
-              <w:ind w:left="200" w:firstLine="0"/>
-              <w:rPr>
-                <w:rFonts w:ascii="Times New Roman" w:eastAsia="Times New Roman" w:hAnsi="Times New Roman" w:cs="Times New Roman"/>
-                <w:sz w:val="24"/>
-                <w:szCs w:val="24"/>
-              </w:rPr>
-            </w:pPr>
-            <w:r>
-              <w:rPr>
-                <w:rFonts w:ascii="Times New Roman" w:eastAsia="Times New Roman" w:hAnsi="Times New Roman" w:cs="Times New Roman"/>
-                <w:color w:val="000000"/>
-              </w:rPr>
-              <w:t>Tham chiếu: [UCNV-7], [UCNV-8], [HTUCNV-7], [HTUCNV-8]</w:t>
-            </w:r>
-          </w:p>
-        </w:tc>
-      </w:tr>
-      <w:tr>
-        <w:trPr>
-          <w:trHeight w:val="760"/>
-        </w:trPr>
-        <w:tc>
-          <w:tcPr>
-            <w:tcW w:w="1970" w:type="dxa"/>
-            <w:tcBorders>
-              <w:top w:val="single" w:sz="8" w:space="0" w:color="000000"/>
-              <w:left w:val="single" w:sz="8" w:space="0" w:color="BFBFBF"/>
-              <w:bottom w:val="single" w:sz="8" w:space="0" w:color="BFBFBF"/>
-              <w:right w:val="single" w:sz="8" w:space="0" w:color="BFBFBF"/>
-            </w:tcBorders>
-            <w:tcMar>
-              <w:top w:w="100" w:type="dxa"/>
-              <w:left w:w="100" w:type="dxa"/>
-              <w:bottom w:w="100" w:type="dxa"/>
-              <w:right w:w="100" w:type="dxa"/>
-            </w:tcMar>
-            <w:hideMark/>
-          </w:tcPr>
-          <w:p>
-            <w:pPr>
-              <w:spacing w:after="0" w:line="240" w:lineRule="auto"/>
-              <w:ind w:left="200" w:firstLine="0"/>
-              <w:rPr>
-                <w:rFonts w:ascii="Times New Roman" w:eastAsia="Times New Roman" w:hAnsi="Times New Roman" w:cs="Times New Roman"/>
-                <w:sz w:val="24"/>
-                <w:szCs w:val="24"/>
-              </w:rPr>
-            </w:pPr>
-            <w:r>
-              <w:rPr>
-                <w:rFonts w:ascii="Times New Roman" w:eastAsia="Times New Roman" w:hAnsi="Times New Roman" w:cs="Times New Roman"/>
-                <w:b/>
-                <w:bCs/>
-                <w:color w:val="000000"/>
-              </w:rPr>
-              <w:lastRenderedPageBreak/>
-              <w:t>Mô tả</w:t>
-            </w:r>
-          </w:p>
-        </w:tc>
-        <w:tc>
-          <w:tcPr>
-            <w:tcW w:w="7382" w:type="dxa"/>
-            <w:gridSpan w:val="2"/>
-            <w:tcBorders>
-              <w:top w:val="single" w:sz="8" w:space="0" w:color="000000"/>
-              <w:left w:val="single" w:sz="8" w:space="0" w:color="BFBFBF"/>
-              <w:bottom w:val="single" w:sz="8" w:space="0" w:color="BFBFBF"/>
-              <w:right w:val="single" w:sz="8" w:space="0" w:color="BFBFBF"/>
-            </w:tcBorders>
-            <w:tcMar>
-              <w:top w:w="100" w:type="dxa"/>
-              <w:left w:w="100" w:type="dxa"/>
-              <w:bottom w:w="100" w:type="dxa"/>
-              <w:right w:w="100" w:type="dxa"/>
-            </w:tcMar>
-            <w:hideMark/>
-          </w:tcPr>
-          <w:p>
-            <w:pPr>
-              <w:spacing w:after="0" w:line="240" w:lineRule="auto"/>
-              <w:ind w:left="200" w:firstLine="0"/>
-              <w:rPr>
-                <w:rFonts w:ascii="Times New Roman" w:eastAsia="Times New Roman" w:hAnsi="Times New Roman" w:cs="Times New Roman"/>
-                <w:sz w:val="24"/>
-                <w:szCs w:val="24"/>
-              </w:rPr>
-            </w:pPr>
-            <w:r>
-              <w:rPr>
-                <w:rFonts w:ascii="Times New Roman" w:eastAsia="Times New Roman" w:hAnsi="Times New Roman" w:cs="Times New Roman"/>
-                <w:color w:val="000000"/>
-              </w:rPr>
-              <w:t>UC bắt đầu khi nhân viên có nhu cầu phân công lịch lái xe khi mở chuyến, sửa chuyến.</w:t>
-            </w:r>
-          </w:p>
-        </w:tc>
-      </w:tr>
-      <w:tr>
-        <w:trPr>
-          <w:trHeight w:val="1580"/>
-        </w:trPr>
-        <w:tc>
-          <w:tcPr>
-            <w:tcW w:w="1970" w:type="dxa"/>
-            <w:tcBorders>
-              <w:top w:val="single" w:sz="8" w:space="0" w:color="BFBFBF"/>
-              <w:left w:val="single" w:sz="8" w:space="0" w:color="BFBFBF"/>
-              <w:bottom w:val="single" w:sz="8" w:space="0" w:color="BFBFBF"/>
-              <w:right w:val="single" w:sz="8" w:space="0" w:color="BFBFBF"/>
-            </w:tcBorders>
-            <w:shd w:val="clear" w:color="auto" w:fill="F2F2F2"/>
-            <w:tcMar>
-              <w:top w:w="100" w:type="dxa"/>
-              <w:left w:w="100" w:type="dxa"/>
-              <w:bottom w:w="100" w:type="dxa"/>
-              <w:right w:w="100" w:type="dxa"/>
-            </w:tcMar>
-            <w:hideMark/>
-          </w:tcPr>
-          <w:p>
-            <w:pPr>
-              <w:spacing w:after="0" w:line="240" w:lineRule="auto"/>
-              <w:ind w:left="200" w:firstLine="0"/>
-              <w:rPr>
-                <w:rFonts w:ascii="Times New Roman" w:eastAsia="Times New Roman" w:hAnsi="Times New Roman" w:cs="Times New Roman"/>
-                <w:sz w:val="24"/>
-                <w:szCs w:val="24"/>
-              </w:rPr>
-            </w:pPr>
-            <w:r>
-              <w:rPr>
-                <w:rFonts w:ascii="Times New Roman" w:eastAsia="Times New Roman" w:hAnsi="Times New Roman" w:cs="Times New Roman"/>
-                <w:b/>
-                <w:bCs/>
-                <w:color w:val="000000"/>
-              </w:rPr>
-              <w:t>Dòng cơ bản</w:t>
-            </w:r>
-          </w:p>
-        </w:tc>
-        <w:tc>
-          <w:tcPr>
-            <w:tcW w:w="7382" w:type="dxa"/>
-            <w:gridSpan w:val="2"/>
-            <w:tcBorders>
-              <w:top w:val="single" w:sz="8" w:space="0" w:color="BFBFBF"/>
-              <w:left w:val="single" w:sz="8" w:space="0" w:color="BFBFBF"/>
-              <w:bottom w:val="single" w:sz="8" w:space="0" w:color="BFBFBF"/>
-              <w:right w:val="single" w:sz="8" w:space="0" w:color="BFBFBF"/>
-            </w:tcBorders>
-            <w:shd w:val="clear" w:color="auto" w:fill="F2F2F2"/>
-            <w:tcMar>
-              <w:top w:w="100" w:type="dxa"/>
-              <w:left w:w="100" w:type="dxa"/>
-              <w:bottom w:w="100" w:type="dxa"/>
-              <w:right w:w="100" w:type="dxa"/>
-            </w:tcMar>
-            <w:hideMark/>
-          </w:tcPr>
-          <w:p>
-            <w:pPr>
-              <w:spacing w:after="0" w:line="240" w:lineRule="auto"/>
-              <w:ind w:left="200" w:firstLine="0"/>
-              <w:rPr>
-                <w:rFonts w:ascii="Times New Roman" w:eastAsia="Times New Roman" w:hAnsi="Times New Roman" w:cs="Times New Roman"/>
-                <w:sz w:val="24"/>
-                <w:szCs w:val="24"/>
-              </w:rPr>
-            </w:pPr>
-            <w:r>
-              <w:rPr>
-                <w:rFonts w:ascii="Times New Roman" w:eastAsia="Times New Roman" w:hAnsi="Times New Roman" w:cs="Times New Roman"/>
-                <w:color w:val="000000"/>
-              </w:rPr>
-              <w:t>1.</w:t>
-            </w:r>
-            <w:r>
-              <w:rPr>
-                <w:rFonts w:ascii="Times New Roman" w:eastAsia="Times New Roman" w:hAnsi="Times New Roman" w:cs="Times New Roman"/>
-                <w:color w:val="000000"/>
-                <w:sz w:val="14"/>
-                <w:szCs w:val="14"/>
-              </w:rPr>
-              <w:t xml:space="preserve">          </w:t>
-            </w:r>
-            <w:r>
-              <w:rPr>
-                <w:rFonts w:ascii="Times New Roman" w:eastAsia="Times New Roman" w:hAnsi="Times New Roman" w:cs="Times New Roman"/>
-                <w:color w:val="000000"/>
-              </w:rPr>
-              <w:t>Nhân viên chọn chức phân công lái xe.</w:t>
-            </w:r>
-          </w:p>
-          <w:p>
-            <w:pPr>
-              <w:spacing w:after="0" w:line="240" w:lineRule="auto"/>
-              <w:ind w:left="200" w:firstLine="0"/>
-              <w:rPr>
-                <w:rFonts w:ascii="Times New Roman" w:eastAsia="Times New Roman" w:hAnsi="Times New Roman" w:cs="Times New Roman"/>
-                <w:sz w:val="24"/>
-                <w:szCs w:val="24"/>
-              </w:rPr>
-            </w:pPr>
-            <w:r>
-              <w:rPr>
-                <w:rFonts w:ascii="Times New Roman" w:eastAsia="Times New Roman" w:hAnsi="Times New Roman" w:cs="Times New Roman"/>
-                <w:color w:val="000000"/>
-              </w:rPr>
-              <w:t>2.</w:t>
-            </w:r>
-            <w:r>
-              <w:rPr>
-                <w:rFonts w:ascii="Times New Roman" w:eastAsia="Times New Roman" w:hAnsi="Times New Roman" w:cs="Times New Roman"/>
-                <w:color w:val="000000"/>
-                <w:sz w:val="14"/>
-                <w:szCs w:val="14"/>
-              </w:rPr>
-              <w:t xml:space="preserve">          </w:t>
-            </w:r>
-            <w:r>
-              <w:rPr>
-                <w:rFonts w:ascii="Times New Roman" w:eastAsia="Times New Roman" w:hAnsi="Times New Roman" w:cs="Times New Roman"/>
-                <w:color w:val="000000"/>
-              </w:rPr>
-              <w:t>Nhân viên chọn tài xế cần phân công.</w:t>
-            </w:r>
-          </w:p>
-          <w:p>
-            <w:pPr>
-              <w:spacing w:after="0" w:line="240" w:lineRule="auto"/>
-              <w:ind w:left="200" w:firstLine="0"/>
-              <w:rPr>
-                <w:rFonts w:ascii="Times New Roman" w:eastAsia="Times New Roman" w:hAnsi="Times New Roman" w:cs="Times New Roman"/>
-                <w:sz w:val="24"/>
-                <w:szCs w:val="24"/>
-              </w:rPr>
-            </w:pPr>
-            <w:r>
-              <w:rPr>
-                <w:rFonts w:ascii="Times New Roman" w:eastAsia="Times New Roman" w:hAnsi="Times New Roman" w:cs="Times New Roman"/>
-                <w:color w:val="000000"/>
-              </w:rPr>
-              <w:t>3.</w:t>
-            </w:r>
-            <w:r>
-              <w:rPr>
-                <w:rFonts w:ascii="Times New Roman" w:eastAsia="Times New Roman" w:hAnsi="Times New Roman" w:cs="Times New Roman"/>
-                <w:color w:val="000000"/>
-                <w:sz w:val="14"/>
-                <w:szCs w:val="14"/>
-              </w:rPr>
-              <w:t xml:space="preserve">          </w:t>
-            </w:r>
-            <w:r>
-              <w:rPr>
-                <w:rFonts w:ascii="Times New Roman" w:eastAsia="Times New Roman" w:hAnsi="Times New Roman" w:cs="Times New Roman"/>
-                <w:color w:val="000000"/>
-              </w:rPr>
-              <w:t>Nhân viên nhập vào các thông tin của chuyến mà tài xế sẽ chạy gồm: mã tuyến, mã chuyến,….</w:t>
-            </w:r>
-          </w:p>
-          <w:p>
-            <w:pPr>
-              <w:spacing w:after="0" w:line="240" w:lineRule="auto"/>
-              <w:ind w:left="200" w:firstLine="0"/>
-              <w:rPr>
-                <w:rFonts w:ascii="Times New Roman" w:eastAsia="Times New Roman" w:hAnsi="Times New Roman" w:cs="Times New Roman"/>
-                <w:sz w:val="24"/>
-                <w:szCs w:val="24"/>
-              </w:rPr>
-            </w:pPr>
-            <w:r>
-              <w:rPr>
-                <w:rFonts w:ascii="Times New Roman" w:eastAsia="Times New Roman" w:hAnsi="Times New Roman" w:cs="Times New Roman"/>
-                <w:color w:val="000000"/>
-              </w:rPr>
-              <w:t>4.</w:t>
-            </w:r>
-            <w:r>
-              <w:rPr>
-                <w:rFonts w:ascii="Times New Roman" w:eastAsia="Times New Roman" w:hAnsi="Times New Roman" w:cs="Times New Roman"/>
-                <w:color w:val="000000"/>
-                <w:sz w:val="14"/>
-                <w:szCs w:val="14"/>
-              </w:rPr>
-              <w:t xml:space="preserve">          </w:t>
-            </w:r>
-            <w:r>
-              <w:rPr>
-                <w:rFonts w:ascii="Times New Roman" w:eastAsia="Times New Roman" w:hAnsi="Times New Roman" w:cs="Times New Roman"/>
-                <w:color w:val="000000"/>
-              </w:rPr>
-              <w:t>Hiển thị thông báo nếu nhập thành công.</w:t>
-            </w:r>
-          </w:p>
-        </w:tc>
-      </w:tr>
-      <w:tr>
-        <w:trPr>
-          <w:trHeight w:val="405"/>
-        </w:trPr>
-        <w:tc>
-          <w:tcPr>
-            <w:tcW w:w="1970" w:type="dxa"/>
-            <w:tcBorders>
-              <w:top w:val="single" w:sz="8" w:space="0" w:color="BFBFBF"/>
-              <w:left w:val="single" w:sz="8" w:space="0" w:color="BFBFBF"/>
-              <w:bottom w:val="single" w:sz="8" w:space="0" w:color="BFBFBF"/>
-              <w:right w:val="single" w:sz="8" w:space="0" w:color="BFBFBF"/>
-            </w:tcBorders>
-            <w:tcMar>
-              <w:top w:w="100" w:type="dxa"/>
-              <w:left w:w="100" w:type="dxa"/>
-              <w:bottom w:w="100" w:type="dxa"/>
-              <w:right w:w="100" w:type="dxa"/>
-            </w:tcMar>
-            <w:hideMark/>
-          </w:tcPr>
-          <w:p>
-            <w:pPr>
-              <w:spacing w:after="0" w:line="240" w:lineRule="auto"/>
-              <w:ind w:left="200" w:firstLine="0"/>
-              <w:rPr>
-                <w:rFonts w:ascii="Times New Roman" w:eastAsia="Times New Roman" w:hAnsi="Times New Roman" w:cs="Times New Roman"/>
-                <w:sz w:val="24"/>
-                <w:szCs w:val="24"/>
-              </w:rPr>
-            </w:pPr>
-            <w:r>
-              <w:rPr>
-                <w:rFonts w:ascii="Times New Roman" w:eastAsia="Times New Roman" w:hAnsi="Times New Roman" w:cs="Times New Roman"/>
-                <w:b/>
-                <w:bCs/>
-                <w:color w:val="000000"/>
-              </w:rPr>
-              <w:t>Dòng thay thế</w:t>
-            </w:r>
-          </w:p>
-        </w:tc>
-        <w:tc>
-          <w:tcPr>
-            <w:tcW w:w="7382" w:type="dxa"/>
-            <w:gridSpan w:val="2"/>
-            <w:tcBorders>
-              <w:top w:val="single" w:sz="8" w:space="0" w:color="BFBFBF"/>
-              <w:left w:val="single" w:sz="8" w:space="0" w:color="BFBFBF"/>
-              <w:bottom w:val="single" w:sz="8" w:space="0" w:color="BFBFBF"/>
-              <w:right w:val="single" w:sz="8" w:space="0" w:color="BFBFBF"/>
-            </w:tcBorders>
-            <w:tcMar>
-              <w:top w:w="100" w:type="dxa"/>
-              <w:left w:w="100" w:type="dxa"/>
-              <w:bottom w:w="100" w:type="dxa"/>
-              <w:right w:w="100" w:type="dxa"/>
-            </w:tcMar>
-            <w:hideMark/>
-          </w:tcPr>
-          <w:p>
-            <w:pPr>
-              <w:spacing w:after="0" w:line="240" w:lineRule="auto"/>
-              <w:ind w:left="200" w:firstLine="0"/>
-              <w:rPr>
-                <w:rFonts w:ascii="Times New Roman" w:eastAsia="Times New Roman" w:hAnsi="Times New Roman" w:cs="Times New Roman"/>
-                <w:sz w:val="24"/>
-                <w:szCs w:val="24"/>
-              </w:rPr>
-            </w:pPr>
-            <w:r>
-              <w:rPr>
-                <w:rFonts w:ascii="Times New Roman" w:eastAsia="Times New Roman" w:hAnsi="Times New Roman" w:cs="Times New Roman"/>
-                <w:color w:val="000000"/>
-              </w:rPr>
-              <w:t>Nếu thông tin nhập vào thất bại, hiển thị thông báo với người dùng.</w:t>
-            </w:r>
-          </w:p>
-        </w:tc>
-      </w:tr>
-    </w:tbl>
-    <w:p>
-      <w:pPr>
-        <w:pStyle w:val="TuNormal"/>
-        <w:numPr>
-          <w:ilvl w:val="0"/>
-          <w:numId w:val="0"/>
-        </w:numPr>
-        <w:ind w:left="2016"/>
-      </w:pPr>
-    </w:p>
     <w:p>
       <w:pPr>
         <w:pStyle w:val="TuNormal"/>
@@ -5098,7 +4479,6 @@
                 <w:bCs/>
                 <w:color w:val="000000"/>
               </w:rPr>
-              <w:lastRenderedPageBreak/>
               <w:t>Dòng cơ bản</w:t>
             </w:r>
           </w:p>
@@ -6145,7 +5525,6 @@
                 <w:bCs/>
                 <w:color w:val="000000"/>
               </w:rPr>
-              <w:lastRenderedPageBreak/>
               <w:t>Mô tả</w:t>
             </w:r>
           </w:p>
@@ -7250,7 +6629,6 @@
                 <w:bCs/>
                 <w:color w:val="000000"/>
               </w:rPr>
-              <w:lastRenderedPageBreak/>
               <w:t>Mô tả</w:t>
             </w:r>
           </w:p>
@@ -8193,7 +7571,6 @@
                 <w:bCs/>
                 <w:color w:val="000000"/>
               </w:rPr>
-              <w:lastRenderedPageBreak/>
               <w:t>Dòng thay thế</w:t>
             </w:r>
           </w:p>
@@ -8951,7 +8328,6 @@
         <w:rPr>
           <w:b/>
         </w:rPr>
-        <w:lastRenderedPageBreak/>
         <w:t xml:space="preserve">Quản lý </w:t>
       </w:r>
       <w:r>
@@ -8973,13 +8349,12 @@
       <w:r>
         <w:rPr>
           <w:noProof/>
-          <w:lang w:eastAsia="zh-CN"/>
         </w:rPr>
         <w:drawing>
-          <wp:inline distT="0" distB="0" distL="0" distR="0" wp14:anchorId="023F4CDB" wp14:editId="51742634">
-            <wp:extent cx="3581400" cy="2657475"/>
-            <wp:effectExtent l="0" t="0" r="0" b="0"/>
-            <wp:docPr id="10" name="Picture 10"/>
+          <wp:inline distT="0" distB="0" distL="0" distR="0">
+            <wp:extent cx="3696216" cy="2410161"/>
+            <wp:effectExtent l="0" t="0" r="0" b="9525"/>
+            <wp:docPr id="18" name="Picture 18"/>
             <wp:cNvGraphicFramePr>
               <a:graphicFrameLocks xmlns:a="http://schemas.openxmlformats.org/drawingml/2006/main" noChangeAspect="1"/>
             </wp:cNvGraphicFramePr>
@@ -8987,10 +8362,8 @@
               <a:graphicData uri="http://schemas.openxmlformats.org/drawingml/2006/picture">
                 <pic:pic xmlns:pic="http://schemas.openxmlformats.org/drawingml/2006/picture">
                   <pic:nvPicPr>
-                    <pic:cNvPr id="0" name="Picture 2"/>
-                    <pic:cNvPicPr>
-                      <a:picLocks noChangeAspect="1" noChangeArrowheads="1"/>
-                    </pic:cNvPicPr>
+                    <pic:cNvPr id="18" name="18.png"/>
+                    <pic:cNvPicPr/>
                   </pic:nvPicPr>
                   <pic:blipFill>
                     <a:blip r:embed="rId10">
@@ -9000,23 +8373,18 @@
                         </a:ext>
                       </a:extLst>
                     </a:blip>
-                    <a:srcRect/>
                     <a:stretch>
                       <a:fillRect/>
                     </a:stretch>
                   </pic:blipFill>
-                  <pic:spPr bwMode="auto">
+                  <pic:spPr>
                     <a:xfrm>
                       <a:off x="0" y="0"/>
-                      <a:ext cx="3581400" cy="2657475"/>
+                      <a:ext cx="3696216" cy="2410161"/>
                     </a:xfrm>
                     <a:prstGeom prst="rect">
                       <a:avLst/>
                     </a:prstGeom>
-                    <a:noFill/>
-                    <a:ln>
-                      <a:noFill/>
-                    </a:ln>
                   </pic:spPr>
                 </pic:pic>
               </a:graphicData>
@@ -9597,7 +8965,6 @@
         <w:contextualSpacing w:val="0"/>
       </w:pPr>
       <w:r>
-        <w:lastRenderedPageBreak/>
         <w:t>Use case Tra cứu Khách hàng</w:t>
       </w:r>
     </w:p>
@@ -10527,7 +9894,6 @@
                 <w:bCs/>
                 <w:color w:val="000000"/>
               </w:rPr>
-              <w:lastRenderedPageBreak/>
               <w:t>Dòng cơ bản</w:t>
             </w:r>
           </w:p>
@@ -10695,6 +10061,710 @@
                 <w:color w:val="000000"/>
               </w:rPr>
               <w:t>Ở bước 1, có thể không tìm ra được khách hàng nào.</w:t>
+            </w:r>
+          </w:p>
+        </w:tc>
+      </w:tr>
+    </w:tbl>
+    <w:p>
+      <w:pPr>
+        <w:pStyle w:val="TuNormal"/>
+        <w:numPr>
+          <w:ilvl w:val="0"/>
+          <w:numId w:val="0"/>
+        </w:numPr>
+        <w:spacing w:before="240" w:after="240" w:line="240" w:lineRule="auto"/>
+        <w:contextualSpacing w:val="0"/>
+      </w:pPr>
+    </w:p>
+    <w:p>
+      <w:pPr>
+        <w:pStyle w:val="TuNormal"/>
+        <w:numPr>
+          <w:ilvl w:val="2"/>
+          <w:numId w:val="13"/>
+        </w:numPr>
+        <w:spacing w:before="240" w:after="240" w:line="240" w:lineRule="auto"/>
+        <w:contextualSpacing w:val="0"/>
+      </w:pPr>
+      <w:r>
+        <w:t xml:space="preserve"> Use case xóa thông tin Khách hàng</w:t>
+      </w:r>
+    </w:p>
+    <w:tbl>
+      <w:tblPr>
+        <w:tblW w:w="0" w:type="auto"/>
+        <w:tblCellMar>
+          <w:top w:w="15" w:type="dxa"/>
+          <w:left w:w="15" w:type="dxa"/>
+          <w:bottom w:w="15" w:type="dxa"/>
+          <w:right w:w="15" w:type="dxa"/>
+        </w:tblCellMar>
+        <w:tblLook w:val="04A0" w:firstRow="1" w:lastRow="0" w:firstColumn="1" w:lastColumn="0" w:noHBand="0" w:noVBand="1"/>
+      </w:tblPr>
+      <w:tblGrid>
+        <w:gridCol w:w="1970"/>
+        <w:gridCol w:w="4541"/>
+        <w:gridCol w:w="2829"/>
+      </w:tblGrid>
+      <w:tr>
+        <w:trPr>
+          <w:trHeight w:val="740"/>
+        </w:trPr>
+        <w:tc>
+          <w:tcPr>
+            <w:tcW w:w="1970" w:type="dxa"/>
+            <w:vMerge w:val="restart"/>
+            <w:tcBorders>
+              <w:top w:val="single" w:sz="8" w:space="0" w:color="000000"/>
+              <w:left w:val="single" w:sz="8" w:space="0" w:color="000000"/>
+              <w:bottom w:val="single" w:sz="8" w:space="0" w:color="000000"/>
+              <w:right w:val="single" w:sz="8" w:space="0" w:color="000000"/>
+            </w:tcBorders>
+            <w:shd w:val="clear" w:color="auto" w:fill="BFBFBF"/>
+            <w:tcMar>
+              <w:top w:w="100" w:type="dxa"/>
+              <w:left w:w="100" w:type="dxa"/>
+              <w:bottom w:w="100" w:type="dxa"/>
+              <w:right w:w="100" w:type="dxa"/>
+            </w:tcMar>
+            <w:hideMark/>
+          </w:tcPr>
+          <w:p>
+            <w:pPr>
+              <w:spacing w:after="0" w:line="240" w:lineRule="auto"/>
+              <w:ind w:left="200" w:firstLine="0"/>
+              <w:rPr>
+                <w:rFonts w:ascii="Times New Roman" w:eastAsia="Times New Roman" w:hAnsi="Times New Roman" w:cs="Times New Roman"/>
+                <w:sz w:val="24"/>
+                <w:szCs w:val="24"/>
+              </w:rPr>
+            </w:pPr>
+            <w:r>
+              <w:rPr>
+                <w:rFonts w:ascii="Times New Roman" w:eastAsia="Times New Roman" w:hAnsi="Times New Roman" w:cs="Times New Roman"/>
+                <w:b/>
+                <w:bCs/>
+                <w:color w:val="000000"/>
+              </w:rPr>
+              <w:t>Tên Use Case</w:t>
+            </w:r>
+          </w:p>
+        </w:tc>
+        <w:tc>
+          <w:tcPr>
+            <w:tcW w:w="4541" w:type="dxa"/>
+            <w:vMerge w:val="restart"/>
+            <w:tcBorders>
+              <w:top w:val="single" w:sz="8" w:space="0" w:color="000000"/>
+              <w:left w:val="single" w:sz="8" w:space="0" w:color="000000"/>
+              <w:bottom w:val="single" w:sz="8" w:space="0" w:color="000000"/>
+              <w:right w:val="single" w:sz="8" w:space="0" w:color="000000"/>
+            </w:tcBorders>
+            <w:shd w:val="clear" w:color="auto" w:fill="BFBFBF"/>
+            <w:tcMar>
+              <w:top w:w="100" w:type="dxa"/>
+              <w:left w:w="100" w:type="dxa"/>
+              <w:bottom w:w="100" w:type="dxa"/>
+              <w:right w:w="100" w:type="dxa"/>
+            </w:tcMar>
+            <w:hideMark/>
+          </w:tcPr>
+          <w:p>
+            <w:pPr>
+              <w:spacing w:after="0" w:line="240" w:lineRule="auto"/>
+              <w:ind w:left="200" w:firstLine="0"/>
+              <w:rPr>
+                <w:rFonts w:ascii="Times New Roman" w:eastAsia="Times New Roman" w:hAnsi="Times New Roman" w:cs="Times New Roman"/>
+                <w:sz w:val="24"/>
+                <w:szCs w:val="24"/>
+              </w:rPr>
+            </w:pPr>
+            <w:r>
+              <w:rPr>
+                <w:rFonts w:ascii="Times New Roman" w:eastAsia="Times New Roman" w:hAnsi="Times New Roman" w:cs="Times New Roman"/>
+                <w:b/>
+                <w:bCs/>
+                <w:color w:val="000000"/>
+              </w:rPr>
+              <w:t>Xóa</w:t>
+            </w:r>
+            <w:r>
+              <w:rPr>
+                <w:rFonts w:ascii="Times New Roman" w:eastAsia="Times New Roman" w:hAnsi="Times New Roman" w:cs="Times New Roman"/>
+                <w:b/>
+                <w:bCs/>
+                <w:color w:val="000000"/>
+              </w:rPr>
+              <w:t xml:space="preserve"> thông tin Khách hàng</w:t>
+            </w:r>
+          </w:p>
+        </w:tc>
+        <w:tc>
+          <w:tcPr>
+            <w:tcW w:w="2829" w:type="dxa"/>
+            <w:tcBorders>
+              <w:top w:val="single" w:sz="8" w:space="0" w:color="000000"/>
+              <w:left w:val="single" w:sz="8" w:space="0" w:color="000000"/>
+              <w:bottom w:val="single" w:sz="8" w:space="0" w:color="000000"/>
+              <w:right w:val="single" w:sz="8" w:space="0" w:color="000000"/>
+            </w:tcBorders>
+            <w:shd w:val="clear" w:color="auto" w:fill="BFBFBF"/>
+            <w:tcMar>
+              <w:top w:w="100" w:type="dxa"/>
+              <w:left w:w="100" w:type="dxa"/>
+              <w:bottom w:w="100" w:type="dxa"/>
+              <w:right w:w="100" w:type="dxa"/>
+            </w:tcMar>
+            <w:hideMark/>
+          </w:tcPr>
+          <w:p>
+            <w:pPr>
+              <w:spacing w:after="0" w:line="240" w:lineRule="auto"/>
+              <w:ind w:left="200" w:firstLine="0"/>
+              <w:rPr>
+                <w:rFonts w:ascii="Times New Roman" w:eastAsia="Times New Roman" w:hAnsi="Times New Roman" w:cs="Times New Roman"/>
+                <w:sz w:val="24"/>
+                <w:szCs w:val="24"/>
+              </w:rPr>
+            </w:pPr>
+            <w:r>
+              <w:rPr>
+                <w:rFonts w:ascii="Times New Roman" w:eastAsia="Times New Roman" w:hAnsi="Times New Roman" w:cs="Times New Roman"/>
+                <w:b/>
+                <w:bCs/>
+                <w:color w:val="000000"/>
+              </w:rPr>
+              <w:t>Mã số: UCCN-</w:t>
+            </w:r>
+            <w:r>
+              <w:rPr>
+                <w:rFonts w:ascii="Times New Roman" w:eastAsia="Times New Roman" w:hAnsi="Times New Roman" w:cs="Times New Roman"/>
+                <w:b/>
+                <w:bCs/>
+                <w:color w:val="000000"/>
+              </w:rPr>
+              <w:t>5</w:t>
+            </w:r>
+          </w:p>
+        </w:tc>
+      </w:tr>
+      <w:tr>
+        <w:trPr>
+          <w:trHeight w:val="900"/>
+        </w:trPr>
+        <w:tc>
+          <w:tcPr>
+            <w:tcW w:w="1970" w:type="dxa"/>
+            <w:vMerge/>
+            <w:tcBorders>
+              <w:top w:val="single" w:sz="8" w:space="0" w:color="000000"/>
+              <w:left w:val="single" w:sz="8" w:space="0" w:color="000000"/>
+              <w:bottom w:val="single" w:sz="8" w:space="0" w:color="000000"/>
+              <w:right w:val="single" w:sz="8" w:space="0" w:color="000000"/>
+            </w:tcBorders>
+            <w:vAlign w:val="center"/>
+            <w:hideMark/>
+          </w:tcPr>
+          <w:p>
+            <w:pPr>
+              <w:spacing w:before="0" w:after="0" w:line="240" w:lineRule="auto"/>
+              <w:ind w:left="0" w:firstLine="0"/>
+              <w:rPr>
+                <w:rFonts w:ascii="Times New Roman" w:eastAsia="Times New Roman" w:hAnsi="Times New Roman" w:cs="Times New Roman"/>
+                <w:sz w:val="24"/>
+                <w:szCs w:val="24"/>
+              </w:rPr>
+            </w:pPr>
+          </w:p>
+        </w:tc>
+        <w:tc>
+          <w:tcPr>
+            <w:tcW w:w="4541" w:type="dxa"/>
+            <w:vMerge/>
+            <w:tcBorders>
+              <w:top w:val="single" w:sz="8" w:space="0" w:color="000000"/>
+              <w:left w:val="single" w:sz="8" w:space="0" w:color="000000"/>
+              <w:bottom w:val="single" w:sz="8" w:space="0" w:color="000000"/>
+              <w:right w:val="single" w:sz="8" w:space="0" w:color="000000"/>
+            </w:tcBorders>
+            <w:vAlign w:val="center"/>
+            <w:hideMark/>
+          </w:tcPr>
+          <w:p>
+            <w:pPr>
+              <w:spacing w:before="0" w:after="0" w:line="240" w:lineRule="auto"/>
+              <w:ind w:left="0" w:firstLine="0"/>
+              <w:rPr>
+                <w:rFonts w:ascii="Times New Roman" w:eastAsia="Times New Roman" w:hAnsi="Times New Roman" w:cs="Times New Roman"/>
+                <w:sz w:val="24"/>
+                <w:szCs w:val="24"/>
+              </w:rPr>
+            </w:pPr>
+          </w:p>
+        </w:tc>
+        <w:tc>
+          <w:tcPr>
+            <w:tcW w:w="2829" w:type="dxa"/>
+            <w:tcBorders>
+              <w:top w:val="single" w:sz="8" w:space="0" w:color="000000"/>
+              <w:left w:val="single" w:sz="8" w:space="0" w:color="000000"/>
+              <w:bottom w:val="single" w:sz="8" w:space="0" w:color="000000"/>
+              <w:right w:val="single" w:sz="8" w:space="0" w:color="000000"/>
+            </w:tcBorders>
+            <w:shd w:val="clear" w:color="auto" w:fill="BFBFBF"/>
+            <w:tcMar>
+              <w:top w:w="100" w:type="dxa"/>
+              <w:left w:w="100" w:type="dxa"/>
+              <w:bottom w:w="100" w:type="dxa"/>
+              <w:right w:w="100" w:type="dxa"/>
+            </w:tcMar>
+            <w:hideMark/>
+          </w:tcPr>
+          <w:p>
+            <w:pPr>
+              <w:spacing w:after="0" w:line="240" w:lineRule="auto"/>
+              <w:ind w:left="200" w:firstLine="0"/>
+              <w:rPr>
+                <w:rFonts w:ascii="Times New Roman" w:eastAsia="Times New Roman" w:hAnsi="Times New Roman" w:cs="Times New Roman"/>
+                <w:sz w:val="24"/>
+                <w:szCs w:val="24"/>
+              </w:rPr>
+            </w:pPr>
+            <w:r>
+              <w:rPr>
+                <w:rFonts w:ascii="Times New Roman" w:eastAsia="Times New Roman" w:hAnsi="Times New Roman" w:cs="Times New Roman"/>
+                <w:color w:val="000000"/>
+              </w:rPr>
+              <w:t>Tham chiếu: [UCNV-4] [HTUCNV-4]</w:t>
+            </w:r>
+          </w:p>
+        </w:tc>
+      </w:tr>
+      <w:tr>
+        <w:trPr>
+          <w:trHeight w:val="740"/>
+        </w:trPr>
+        <w:tc>
+          <w:tcPr>
+            <w:tcW w:w="1970" w:type="dxa"/>
+            <w:tcBorders>
+              <w:top w:val="single" w:sz="8" w:space="0" w:color="000000"/>
+              <w:left w:val="single" w:sz="8" w:space="0" w:color="BFBFBF"/>
+              <w:bottom w:val="single" w:sz="8" w:space="0" w:color="BFBFBF"/>
+              <w:right w:val="single" w:sz="8" w:space="0" w:color="BFBFBF"/>
+            </w:tcBorders>
+            <w:tcMar>
+              <w:top w:w="100" w:type="dxa"/>
+              <w:left w:w="100" w:type="dxa"/>
+              <w:bottom w:w="100" w:type="dxa"/>
+              <w:right w:w="100" w:type="dxa"/>
+            </w:tcMar>
+            <w:hideMark/>
+          </w:tcPr>
+          <w:p>
+            <w:pPr>
+              <w:spacing w:after="0" w:line="240" w:lineRule="auto"/>
+              <w:ind w:left="200" w:firstLine="0"/>
+              <w:rPr>
+                <w:rFonts w:ascii="Times New Roman" w:eastAsia="Times New Roman" w:hAnsi="Times New Roman" w:cs="Times New Roman"/>
+                <w:sz w:val="24"/>
+                <w:szCs w:val="24"/>
+              </w:rPr>
+            </w:pPr>
+            <w:r>
+              <w:rPr>
+                <w:rFonts w:ascii="Times New Roman" w:eastAsia="Times New Roman" w:hAnsi="Times New Roman" w:cs="Times New Roman"/>
+                <w:b/>
+                <w:bCs/>
+                <w:color w:val="000000"/>
+              </w:rPr>
+              <w:t>Mô tả</w:t>
+            </w:r>
+          </w:p>
+        </w:tc>
+        <w:tc>
+          <w:tcPr>
+            <w:tcW w:w="7370" w:type="dxa"/>
+            <w:gridSpan w:val="2"/>
+            <w:tcBorders>
+              <w:top w:val="single" w:sz="8" w:space="0" w:color="000000"/>
+              <w:left w:val="single" w:sz="8" w:space="0" w:color="BFBFBF"/>
+              <w:bottom w:val="single" w:sz="8" w:space="0" w:color="BFBFBF"/>
+              <w:right w:val="single" w:sz="8" w:space="0" w:color="BFBFBF"/>
+            </w:tcBorders>
+            <w:tcMar>
+              <w:top w:w="100" w:type="dxa"/>
+              <w:left w:w="100" w:type="dxa"/>
+              <w:bottom w:w="100" w:type="dxa"/>
+              <w:right w:w="100" w:type="dxa"/>
+            </w:tcMar>
+            <w:hideMark/>
+          </w:tcPr>
+          <w:p>
+            <w:pPr>
+              <w:spacing w:after="0" w:line="240" w:lineRule="auto"/>
+              <w:ind w:left="200" w:firstLine="0"/>
+              <w:rPr>
+                <w:rFonts w:ascii="Times New Roman" w:eastAsia="Times New Roman" w:hAnsi="Times New Roman" w:cs="Times New Roman"/>
+                <w:sz w:val="24"/>
+                <w:szCs w:val="24"/>
+              </w:rPr>
+            </w:pPr>
+            <w:r>
+              <w:rPr>
+                <w:rFonts w:ascii="Times New Roman" w:eastAsia="Times New Roman" w:hAnsi="Times New Roman" w:cs="Times New Roman"/>
+                <w:color w:val="000000"/>
+              </w:rPr>
+              <w:t xml:space="preserve">UC bắt đầu khi có </w:t>
+            </w:r>
+            <w:r>
+              <w:rPr>
+                <w:rFonts w:ascii="Times New Roman" w:eastAsia="Times New Roman" w:hAnsi="Times New Roman" w:cs="Times New Roman"/>
+                <w:color w:val="000000"/>
+              </w:rPr>
+              <w:t>nhân viên muốn xóa thông tin khách hàng khỏi hệ thống</w:t>
+            </w:r>
+          </w:p>
+        </w:tc>
+      </w:tr>
+      <w:tr>
+        <w:trPr>
+          <w:trHeight w:val="1820"/>
+        </w:trPr>
+        <w:tc>
+          <w:tcPr>
+            <w:tcW w:w="1970" w:type="dxa"/>
+            <w:tcBorders>
+              <w:top w:val="single" w:sz="8" w:space="0" w:color="BFBFBF"/>
+              <w:left w:val="single" w:sz="8" w:space="0" w:color="BFBFBF"/>
+              <w:bottom w:val="single" w:sz="8" w:space="0" w:color="BFBFBF"/>
+              <w:right w:val="single" w:sz="8" w:space="0" w:color="BFBFBF"/>
+            </w:tcBorders>
+            <w:shd w:val="clear" w:color="auto" w:fill="F2F2F2"/>
+            <w:tcMar>
+              <w:top w:w="100" w:type="dxa"/>
+              <w:left w:w="100" w:type="dxa"/>
+              <w:bottom w:w="100" w:type="dxa"/>
+              <w:right w:w="100" w:type="dxa"/>
+            </w:tcMar>
+            <w:hideMark/>
+          </w:tcPr>
+          <w:p>
+            <w:pPr>
+              <w:spacing w:after="0" w:line="240" w:lineRule="auto"/>
+              <w:ind w:left="200" w:firstLine="0"/>
+              <w:rPr>
+                <w:rFonts w:ascii="Times New Roman" w:eastAsia="Times New Roman" w:hAnsi="Times New Roman" w:cs="Times New Roman"/>
+                <w:sz w:val="24"/>
+                <w:szCs w:val="24"/>
+              </w:rPr>
+            </w:pPr>
+            <w:r>
+              <w:rPr>
+                <w:rFonts w:ascii="Times New Roman" w:eastAsia="Times New Roman" w:hAnsi="Times New Roman" w:cs="Times New Roman"/>
+                <w:b/>
+                <w:bCs/>
+                <w:color w:val="000000"/>
+              </w:rPr>
+              <w:t>Dòng cơ bản</w:t>
+            </w:r>
+          </w:p>
+        </w:tc>
+        <w:tc>
+          <w:tcPr>
+            <w:tcW w:w="7370" w:type="dxa"/>
+            <w:gridSpan w:val="2"/>
+            <w:tcBorders>
+              <w:top w:val="single" w:sz="8" w:space="0" w:color="BFBFBF"/>
+              <w:left w:val="single" w:sz="8" w:space="0" w:color="BFBFBF"/>
+              <w:bottom w:val="single" w:sz="8" w:space="0" w:color="BFBFBF"/>
+              <w:right w:val="single" w:sz="8" w:space="0" w:color="BFBFBF"/>
+            </w:tcBorders>
+            <w:shd w:val="clear" w:color="auto" w:fill="F2F2F2"/>
+            <w:tcMar>
+              <w:top w:w="100" w:type="dxa"/>
+              <w:left w:w="100" w:type="dxa"/>
+              <w:bottom w:w="100" w:type="dxa"/>
+              <w:right w:w="100" w:type="dxa"/>
+            </w:tcMar>
+            <w:hideMark/>
+          </w:tcPr>
+          <w:p>
+            <w:pPr>
+              <w:spacing w:after="0" w:line="240" w:lineRule="auto"/>
+              <w:ind w:left="170" w:firstLine="0"/>
+              <w:rPr>
+                <w:rFonts w:ascii="Times New Roman" w:eastAsia="Times New Roman" w:hAnsi="Times New Roman" w:cs="Times New Roman"/>
+                <w:sz w:val="24"/>
+                <w:szCs w:val="24"/>
+              </w:rPr>
+            </w:pPr>
+            <w:r>
+              <w:rPr>
+                <w:rFonts w:ascii="Times New Roman" w:eastAsia="Times New Roman" w:hAnsi="Times New Roman" w:cs="Times New Roman"/>
+                <w:color w:val="000000"/>
+              </w:rPr>
+              <w:t>1.       </w:t>
+            </w:r>
+            <w:r>
+              <w:rPr>
+                <w:rFonts w:ascii="Times New Roman" w:eastAsia="Times New Roman" w:hAnsi="Times New Roman" w:cs="Times New Roman"/>
+                <w:color w:val="000000"/>
+              </w:rPr>
+              <w:t>Nh</w:t>
+            </w:r>
+            <w:r>
+              <w:rPr>
+                <w:rFonts w:ascii="Times New Roman" w:eastAsia="Times New Roman" w:hAnsi="Times New Roman" w:cs="Times New Roman"/>
+                <w:color w:val="000000"/>
+              </w:rPr>
+              <w:t>ân viên chọn chức năng xóa khách hàng</w:t>
+            </w:r>
+            <w:r>
+              <w:rPr>
+                <w:rFonts w:ascii="Times New Roman" w:eastAsia="Times New Roman" w:hAnsi="Times New Roman" w:cs="Times New Roman"/>
+                <w:color w:val="000000"/>
+              </w:rPr>
+              <w:t>.</w:t>
+            </w:r>
+          </w:p>
+          <w:p>
+            <w:pPr>
+              <w:spacing w:after="0" w:line="240" w:lineRule="auto"/>
+              <w:ind w:left="170" w:firstLine="0"/>
+              <w:rPr>
+                <w:rFonts w:ascii="Times New Roman" w:eastAsia="Times New Roman" w:hAnsi="Times New Roman" w:cs="Times New Roman"/>
+                <w:sz w:val="24"/>
+                <w:szCs w:val="24"/>
+              </w:rPr>
+            </w:pPr>
+            <w:r>
+              <w:rPr>
+                <w:rFonts w:ascii="Times New Roman" w:eastAsia="Times New Roman" w:hAnsi="Times New Roman" w:cs="Times New Roman"/>
+                <w:color w:val="000000"/>
+              </w:rPr>
+              <w:t xml:space="preserve">2. </w:t>
+            </w:r>
+            <w:r>
+              <w:rPr>
+                <w:rFonts w:ascii="Times New Roman" w:eastAsia="Times New Roman" w:hAnsi="Times New Roman" w:cs="Times New Roman"/>
+                <w:color w:val="000000"/>
+              </w:rPr>
+              <w:tab/>
+              <w:t xml:space="preserve">Nhập một số thông tin cần tra cứu như: </w:t>
+            </w:r>
+            <w:r>
+              <w:rPr>
+                <w:rFonts w:ascii="Times New Roman" w:eastAsia="Times New Roman" w:hAnsi="Times New Roman" w:cs="Times New Roman"/>
+                <w:color w:val="000000"/>
+              </w:rPr>
+              <w:t>họ tên, số điện thoại, CMND,…</w:t>
+            </w:r>
+          </w:p>
+          <w:p>
+            <w:pPr>
+              <w:spacing w:after="0" w:line="240" w:lineRule="auto"/>
+              <w:ind w:left="170" w:firstLine="0"/>
+              <w:rPr>
+                <w:rFonts w:ascii="Times New Roman" w:eastAsia="Times New Roman" w:hAnsi="Times New Roman" w:cs="Times New Roman"/>
+                <w:sz w:val="24"/>
+                <w:szCs w:val="24"/>
+              </w:rPr>
+            </w:pPr>
+            <w:r>
+              <w:rPr>
+                <w:rFonts w:ascii="Times New Roman" w:eastAsia="Times New Roman" w:hAnsi="Times New Roman" w:cs="Times New Roman"/>
+                <w:color w:val="000000"/>
+              </w:rPr>
+              <w:t xml:space="preserve">3. </w:t>
+            </w:r>
+            <w:r>
+              <w:rPr>
+                <w:rFonts w:ascii="Times New Roman" w:eastAsia="Times New Roman" w:hAnsi="Times New Roman" w:cs="Times New Roman"/>
+                <w:color w:val="000000"/>
+              </w:rPr>
+              <w:tab/>
+              <w:t>Hiển thị thông tin tìm thấy thành công.</w:t>
+            </w:r>
+          </w:p>
+          <w:p>
+            <w:pPr>
+              <w:spacing w:after="0" w:line="240" w:lineRule="auto"/>
+              <w:ind w:left="170" w:firstLine="0"/>
+              <w:rPr>
+                <w:rFonts w:ascii="Times New Roman" w:eastAsia="Times New Roman" w:hAnsi="Times New Roman" w:cs="Times New Roman"/>
+                <w:sz w:val="24"/>
+                <w:szCs w:val="24"/>
+              </w:rPr>
+            </w:pPr>
+            <w:r>
+              <w:rPr>
+                <w:rFonts w:ascii="Times New Roman" w:eastAsia="Times New Roman" w:hAnsi="Times New Roman" w:cs="Times New Roman"/>
+                <w:color w:val="000000"/>
+              </w:rPr>
+              <w:t xml:space="preserve">4. </w:t>
+            </w:r>
+            <w:r>
+              <w:rPr>
+                <w:rFonts w:ascii="Times New Roman" w:eastAsia="Times New Roman" w:hAnsi="Times New Roman" w:cs="Times New Roman"/>
+                <w:color w:val="000000"/>
+              </w:rPr>
+              <w:tab/>
+              <w:t>Nhân viên xác nhận lại thông tin và nhấn nút xóa.</w:t>
+            </w:r>
+          </w:p>
+          <w:p>
+            <w:pPr>
+              <w:spacing w:after="0" w:line="240" w:lineRule="auto"/>
+              <w:ind w:left="170" w:firstLine="0"/>
+              <w:rPr>
+                <w:rFonts w:ascii="Times New Roman" w:eastAsia="Times New Roman" w:hAnsi="Times New Roman" w:cs="Times New Roman"/>
+                <w:sz w:val="24"/>
+                <w:szCs w:val="24"/>
+              </w:rPr>
+            </w:pPr>
+            <w:r>
+              <w:rPr>
+                <w:rFonts w:ascii="Times New Roman" w:eastAsia="Times New Roman" w:hAnsi="Times New Roman" w:cs="Times New Roman"/>
+                <w:color w:val="000000"/>
+              </w:rPr>
+              <w:t xml:space="preserve">5. </w:t>
+            </w:r>
+            <w:r>
+              <w:rPr>
+                <w:rFonts w:ascii="Times New Roman" w:eastAsia="Times New Roman" w:hAnsi="Times New Roman" w:cs="Times New Roman"/>
+                <w:color w:val="000000"/>
+              </w:rPr>
+              <w:tab/>
+              <w:t>Hệ thốn</w:t>
+            </w:r>
+            <w:r>
+              <w:rPr>
+                <w:rFonts w:ascii="Times New Roman" w:eastAsia="Times New Roman" w:hAnsi="Times New Roman" w:cs="Times New Roman"/>
+                <w:color w:val="000000"/>
+              </w:rPr>
+              <w:t xml:space="preserve">g tiến hành xóa thông tin khách hàng </w:t>
+            </w:r>
+            <w:r>
+              <w:rPr>
+                <w:rFonts w:ascii="Times New Roman" w:eastAsia="Times New Roman" w:hAnsi="Times New Roman" w:cs="Times New Roman"/>
+                <w:color w:val="000000"/>
+              </w:rPr>
+              <w:t>trên cơ sở dữ liệu.</w:t>
+            </w:r>
+          </w:p>
+          <w:p>
+            <w:pPr>
+              <w:spacing w:after="0" w:line="240" w:lineRule="auto"/>
+              <w:ind w:left="170" w:firstLine="0"/>
+              <w:rPr>
+                <w:rFonts w:ascii="Times New Roman" w:eastAsia="Times New Roman" w:hAnsi="Times New Roman" w:cs="Times New Roman"/>
+                <w:sz w:val="24"/>
+                <w:szCs w:val="24"/>
+              </w:rPr>
+            </w:pPr>
+            <w:r>
+              <w:rPr>
+                <w:rFonts w:ascii="Times New Roman" w:eastAsia="Times New Roman" w:hAnsi="Times New Roman" w:cs="Times New Roman"/>
+                <w:color w:val="000000"/>
+              </w:rPr>
+              <w:t xml:space="preserve">6. </w:t>
+            </w:r>
+            <w:r>
+              <w:rPr>
+                <w:rFonts w:ascii="Times New Roman" w:eastAsia="Times New Roman" w:hAnsi="Times New Roman" w:cs="Times New Roman"/>
+                <w:color w:val="000000"/>
+              </w:rPr>
+              <w:tab/>
+              <w:t>Hệ thống hiển thị thông báo xóa thành công.</w:t>
+            </w:r>
+          </w:p>
+        </w:tc>
+      </w:tr>
+      <w:tr>
+        <w:trPr>
+          <w:trHeight w:val="480"/>
+        </w:trPr>
+        <w:tc>
+          <w:tcPr>
+            <w:tcW w:w="1970" w:type="dxa"/>
+            <w:tcBorders>
+              <w:top w:val="single" w:sz="8" w:space="0" w:color="BFBFBF"/>
+              <w:left w:val="single" w:sz="8" w:space="0" w:color="BFBFBF"/>
+              <w:bottom w:val="single" w:sz="8" w:space="0" w:color="BFBFBF"/>
+              <w:right w:val="single" w:sz="8" w:space="0" w:color="BFBFBF"/>
+            </w:tcBorders>
+            <w:tcMar>
+              <w:top w:w="100" w:type="dxa"/>
+              <w:left w:w="100" w:type="dxa"/>
+              <w:bottom w:w="100" w:type="dxa"/>
+              <w:right w:w="100" w:type="dxa"/>
+            </w:tcMar>
+            <w:hideMark/>
+          </w:tcPr>
+          <w:p>
+            <w:pPr>
+              <w:spacing w:after="0" w:line="240" w:lineRule="auto"/>
+              <w:ind w:left="200" w:firstLine="0"/>
+              <w:rPr>
+                <w:rFonts w:ascii="Times New Roman" w:eastAsia="Times New Roman" w:hAnsi="Times New Roman" w:cs="Times New Roman"/>
+                <w:sz w:val="24"/>
+                <w:szCs w:val="24"/>
+              </w:rPr>
+            </w:pPr>
+            <w:r>
+              <w:rPr>
+                <w:rFonts w:ascii="Times New Roman" w:eastAsia="Times New Roman" w:hAnsi="Times New Roman" w:cs="Times New Roman"/>
+                <w:b/>
+                <w:bCs/>
+                <w:color w:val="000000"/>
+              </w:rPr>
+              <w:t>Dòng thay thế</w:t>
+            </w:r>
+          </w:p>
+        </w:tc>
+        <w:tc>
+          <w:tcPr>
+            <w:tcW w:w="7370" w:type="dxa"/>
+            <w:gridSpan w:val="2"/>
+            <w:tcBorders>
+              <w:top w:val="single" w:sz="8" w:space="0" w:color="BFBFBF"/>
+              <w:left w:val="single" w:sz="8" w:space="0" w:color="BFBFBF"/>
+              <w:bottom w:val="single" w:sz="8" w:space="0" w:color="BFBFBF"/>
+              <w:right w:val="single" w:sz="8" w:space="0" w:color="BFBFBF"/>
+            </w:tcBorders>
+            <w:tcMar>
+              <w:top w:w="100" w:type="dxa"/>
+              <w:left w:w="100" w:type="dxa"/>
+              <w:bottom w:w="100" w:type="dxa"/>
+              <w:right w:w="100" w:type="dxa"/>
+            </w:tcMar>
+            <w:hideMark/>
+          </w:tcPr>
+          <w:p>
+            <w:pPr>
+              <w:spacing w:after="0" w:line="240" w:lineRule="auto"/>
+              <w:ind w:left="200" w:firstLine="0"/>
+              <w:rPr>
+                <w:rFonts w:ascii="Times New Roman" w:eastAsia="Times New Roman" w:hAnsi="Times New Roman" w:cs="Times New Roman"/>
+                <w:sz w:val="24"/>
+                <w:szCs w:val="24"/>
+              </w:rPr>
+            </w:pPr>
+            <w:r>
+              <w:rPr>
+                <w:rFonts w:ascii="Times New Roman" w:eastAsia="Times New Roman" w:hAnsi="Times New Roman" w:cs="Times New Roman"/>
+                <w:color w:val="000000"/>
+              </w:rPr>
+              <w:t>Ở bước 3</w:t>
+            </w:r>
+            <w:r>
+              <w:rPr>
+                <w:rFonts w:ascii="Times New Roman" w:eastAsia="Times New Roman" w:hAnsi="Times New Roman" w:cs="Times New Roman"/>
+                <w:color w:val="000000"/>
+              </w:rPr>
+              <w:t>, có thể không tìm ra được khách hàng nào.</w:t>
             </w:r>
           </w:p>
         </w:tc>
@@ -10800,7 +10870,7 @@
         <w:pStyle w:val="TuNormal"/>
         <w:numPr>
           <w:ilvl w:val="2"/>
-          <w:numId w:val="13"/>
+          <w:numId w:val="21"/>
         </w:numPr>
         <w:spacing w:before="240" w:after="240" w:line="240" w:lineRule="auto"/>
         <w:contextualSpacing w:val="0"/>
@@ -11082,7 +11152,6 @@
                 <w:sz w:val="22"/>
                 <w:szCs w:val="22"/>
               </w:rPr>
-              <w:lastRenderedPageBreak/>
               <w:t>Dòng cơ bản</w:t>
             </w:r>
           </w:p>
@@ -11359,7 +11428,7 @@
         <w:pStyle w:val="TuNormal"/>
         <w:numPr>
           <w:ilvl w:val="2"/>
-          <w:numId w:val="13"/>
+          <w:numId w:val="21"/>
         </w:numPr>
         <w:spacing w:before="240" w:after="240" w:line="240" w:lineRule="auto"/>
         <w:contextualSpacing w:val="0"/>
@@ -12087,7 +12156,7 @@
         <w:pStyle w:val="TuStyle-Title1"/>
         <w:numPr>
           <w:ilvl w:val="2"/>
-          <w:numId w:val="13"/>
+          <w:numId w:val="21"/>
         </w:numPr>
         <w:spacing w:before="240" w:after="240" w:line="240" w:lineRule="auto"/>
         <w:contextualSpacing w:val="0"/>
@@ -12336,7 +12405,6 @@
                 <w:sz w:val="22"/>
                 <w:szCs w:val="22"/>
               </w:rPr>
-              <w:lastRenderedPageBreak/>
               <w:t>Mô tả</w:t>
             </w:r>
           </w:p>
@@ -12855,7 +12923,7 @@
         <w:pStyle w:val="TuStyle-Title1"/>
         <w:numPr>
           <w:ilvl w:val="2"/>
-          <w:numId w:val="13"/>
+          <w:numId w:val="21"/>
         </w:numPr>
         <w:spacing w:before="240" w:after="240" w:line="240" w:lineRule="auto"/>
         <w:contextualSpacing w:val="0"/>
@@ -13182,7 +13250,6 @@
                 <w:sz w:val="22"/>
                 <w:szCs w:val="22"/>
               </w:rPr>
-              <w:lastRenderedPageBreak/>
               <w:t>Dòng cơ bản</w:t>
             </w:r>
           </w:p>
@@ -13315,7 +13382,7 @@
         <w:pStyle w:val="TuStyle-Title1"/>
         <w:numPr>
           <w:ilvl w:val="2"/>
-          <w:numId w:val="13"/>
+          <w:numId w:val="21"/>
         </w:numPr>
         <w:spacing w:before="240" w:after="240" w:line="240" w:lineRule="auto"/>
         <w:contextualSpacing w:val="0"/>
@@ -13769,7 +13836,7 @@
         <w:pStyle w:val="TuStyle-Title1"/>
         <w:numPr>
           <w:ilvl w:val="2"/>
-          <w:numId w:val="13"/>
+          <w:numId w:val="21"/>
         </w:numPr>
         <w:spacing w:before="240" w:after="240" w:line="240" w:lineRule="auto"/>
         <w:contextualSpacing w:val="0"/>
@@ -14208,7 +14275,7 @@
         <w:pStyle w:val="ListParagraph"/>
         <w:numPr>
           <w:ilvl w:val="2"/>
-          <w:numId w:val="13"/>
+          <w:numId w:val="21"/>
         </w:numPr>
         <w:spacing w:before="240" w:after="240" w:line="240" w:lineRule="auto"/>
         <w:contextualSpacing w:val="0"/>
@@ -14802,7 +14869,7 @@
         <w:pStyle w:val="ListParagraph"/>
         <w:numPr>
           <w:ilvl w:val="2"/>
-          <w:numId w:val="13"/>
+          <w:numId w:val="21"/>
         </w:numPr>
         <w:spacing w:before="240" w:after="240" w:line="240" w:lineRule="auto"/>
         <w:contextualSpacing w:val="0"/>
@@ -15424,7 +15491,6 @@
           <w:noProof/>
           <w:lang w:eastAsia="zh-CN"/>
         </w:rPr>
-        <w:lastRenderedPageBreak/>
         <w:drawing>
           <wp:anchor distT="0" distB="0" distL="114300" distR="114300" simplePos="0" relativeHeight="251661312" behindDoc="0" locked="0" layoutInCell="1" allowOverlap="1" wp14:anchorId="5B3AB015" wp14:editId="75820C63">
             <wp:simplePos x="0" y="0"/>
@@ -15677,7 +15743,7 @@
         <w:pStyle w:val="TuStyle-Title1"/>
         <w:numPr>
           <w:ilvl w:val="2"/>
-          <w:numId w:val="13"/>
+          <w:numId w:val="21"/>
         </w:numPr>
         <w:spacing w:before="240" w:after="240" w:line="240" w:lineRule="auto"/>
         <w:contextualSpacing w:val="0"/>
@@ -16132,7 +16198,7 @@
         <w:pStyle w:val="TuStyle-Title1"/>
         <w:numPr>
           <w:ilvl w:val="2"/>
-          <w:numId w:val="13"/>
+          <w:numId w:val="21"/>
         </w:numPr>
         <w:spacing w:before="240" w:after="240" w:line="240" w:lineRule="auto"/>
         <w:contextualSpacing w:val="0"/>
@@ -16428,7 +16494,6 @@
                 <w:sz w:val="22"/>
                 <w:szCs w:val="22"/>
               </w:rPr>
-              <w:lastRenderedPageBreak/>
               <w:t>Dòng cơ bản</w:t>
             </w:r>
           </w:p>
@@ -16572,7 +16637,7 @@
         <w:pStyle w:val="ListParagraph"/>
         <w:numPr>
           <w:ilvl w:val="2"/>
-          <w:numId w:val="13"/>
+          <w:numId w:val="21"/>
         </w:numPr>
         <w:spacing w:before="240" w:after="240" w:line="240" w:lineRule="auto"/>
         <w:contextualSpacing w:val="0"/>
@@ -17175,7 +17240,7 @@
         <w:pStyle w:val="ListParagraph"/>
         <w:numPr>
           <w:ilvl w:val="2"/>
-          <w:numId w:val="13"/>
+          <w:numId w:val="21"/>
         </w:numPr>
         <w:spacing w:before="240" w:after="240" w:line="240" w:lineRule="auto"/>
         <w:contextualSpacing w:val="0"/>
@@ -17730,7 +17795,6 @@
                 <w:bCs/>
                 <w:color w:val="000000"/>
               </w:rPr>
-              <w:lastRenderedPageBreak/>
               <w:t>Dòng thay thế</w:t>
             </w:r>
           </w:p>
@@ -17804,7 +17868,7 @@
         <w:pStyle w:val="ListParagraph"/>
         <w:numPr>
           <w:ilvl w:val="2"/>
-          <w:numId w:val="13"/>
+          <w:numId w:val="21"/>
         </w:numPr>
         <w:spacing w:before="0" w:after="0" w:line="240" w:lineRule="auto"/>
         <w:rPr>
@@ -18528,7 +18592,7 @@
         <w:pStyle w:val="ListParagraph"/>
         <w:numPr>
           <w:ilvl w:val="2"/>
-          <w:numId w:val="13"/>
+          <w:numId w:val="21"/>
         </w:numPr>
         <w:spacing w:before="0" w:after="0" w:line="240" w:lineRule="auto"/>
         <w:rPr>
@@ -18914,7 +18978,6 @@
                 <w:color w:val="000000"/>
                 <w:lang w:eastAsia="zh-CN"/>
               </w:rPr>
-              <w:lastRenderedPageBreak/>
               <w:t>Dòng cơ bản</w:t>
             </w:r>
           </w:p>
@@ -19230,7 +19293,7 @@
         <w:pStyle w:val="ListParagraph"/>
         <w:numPr>
           <w:ilvl w:val="2"/>
-          <w:numId w:val="13"/>
+          <w:numId w:val="21"/>
         </w:numPr>
         <w:spacing w:before="0" w:after="0" w:line="240" w:lineRule="auto"/>
         <w:rPr>
@@ -19926,7 +19989,7 @@
         <w:pStyle w:val="ListParagraph"/>
         <w:numPr>
           <w:ilvl w:val="2"/>
-          <w:numId w:val="13"/>
+          <w:numId w:val="21"/>
         </w:numPr>
         <w:spacing w:before="0" w:after="0" w:line="240" w:lineRule="auto"/>
         <w:rPr>
@@ -20509,7 +20572,6 @@
                 <w:color w:val="000000"/>
                 <w:lang w:eastAsia="zh-CN"/>
               </w:rPr>
-              <w:lastRenderedPageBreak/>
               <w:t>Dòng thay thế</w:t>
             </w:r>
           </w:p>
@@ -20582,7 +20644,7 @@
         <w:pStyle w:val="ListParagraph"/>
         <w:numPr>
           <w:ilvl w:val="2"/>
-          <w:numId w:val="13"/>
+          <w:numId w:val="21"/>
         </w:numPr>
         <w:spacing w:before="0" w:after="0" w:line="240" w:lineRule="auto"/>
         <w:rPr>
@@ -21176,7 +21238,7 @@
         <w:pStyle w:val="ListParagraph"/>
         <w:numPr>
           <w:ilvl w:val="2"/>
-          <w:numId w:val="13"/>
+          <w:numId w:val="21"/>
         </w:numPr>
         <w:spacing w:before="0" w:after="0" w:line="240" w:lineRule="auto"/>
         <w:rPr>
@@ -21871,7 +21933,6 @@
           <w:sz w:val="28"/>
           <w:szCs w:val="28"/>
         </w:rPr>
-        <w:lastRenderedPageBreak/>
         <w:t>Phân tích dữ liệu</w:t>
       </w:r>
     </w:p>
@@ -22192,7 +22253,6 @@
           <w:szCs w:val="22"/>
           <w:lang w:eastAsia="zh-CN"/>
         </w:rPr>
-        <w:lastRenderedPageBreak/>
         <w:drawing>
           <wp:anchor distT="0" distB="0" distL="114300" distR="114300" simplePos="0" relativeHeight="251668480" behindDoc="0" locked="0" layoutInCell="1" allowOverlap="1" wp14:anchorId="140CB0FE" wp14:editId="45EEB267">
             <wp:simplePos x="0" y="0"/>
@@ -22487,7 +22547,6 @@
           <w:noProof/>
           <w:lang w:eastAsia="zh-CN"/>
         </w:rPr>
-        <w:lastRenderedPageBreak/>
         <w:drawing>
           <wp:anchor distT="0" distB="0" distL="114300" distR="114300" simplePos="0" relativeHeight="251669504" behindDoc="0" locked="0" layoutInCell="1" allowOverlap="1" wp14:anchorId="6EE2C00F" wp14:editId="0BEEFEAE">
             <wp:simplePos x="0" y="0"/>
@@ -22741,7 +22800,6 @@
           <w:noProof/>
           <w:lang w:eastAsia="zh-CN"/>
         </w:rPr>
-        <w:lastRenderedPageBreak/>
         <w:drawing>
           <wp:anchor distT="0" distB="0" distL="114300" distR="114300" simplePos="0" relativeHeight="251665408" behindDoc="0" locked="0" layoutInCell="1" allowOverlap="1" wp14:anchorId="276EF3A8" wp14:editId="6686324B">
             <wp:simplePos x="0" y="0"/>
@@ -24990,8 +25048,10 @@
                 <w:rFonts w:ascii="Times New Roman" w:eastAsia="Times New Roman" w:hAnsi="Times New Roman" w:cs="Times New Roman"/>
                 <w:color w:val="000000"/>
               </w:rPr>
-              <w:t>Phân công lái xe</w:t>
-            </w:r>
+              <w:t>Không có</w:t>
+            </w:r>
+            <w:bookmarkStart w:id="0" w:name="_GoBack"/>
+            <w:bookmarkEnd w:id="0"/>
           </w:p>
         </w:tc>
         <w:tc>
@@ -25023,13 +25083,6 @@
                 <w:szCs w:val="24"/>
               </w:rPr>
             </w:pPr>
-            <w:r>
-              <w:rPr>
-                <w:rFonts w:ascii="Times New Roman" w:eastAsia="Times New Roman" w:hAnsi="Times New Roman" w:cs="Times New Roman"/>
-                <w:color w:val="000000"/>
-              </w:rPr>
-              <w:t>Dành cho nhân viên quản lý khi có nhu cầu phân công tài xế lái xe cho chuyến cụ thể.</w:t>
-            </w:r>
           </w:p>
         </w:tc>
       </w:tr>
@@ -25073,7 +25126,6 @@
                 <w:bCs/>
                 <w:color w:val="000000"/>
               </w:rPr>
-              <w:lastRenderedPageBreak/>
               <w:t>Quan hệ</w:t>
             </w:r>
           </w:p>
@@ -26396,7 +26448,6 @@
                 <w:bCs/>
                 <w:color w:val="000000"/>
               </w:rPr>
-              <w:lastRenderedPageBreak/>
               <w:t>Phương thức</w:t>
             </w:r>
           </w:p>
@@ -29177,7 +29228,6 @@
                 <w:bCs/>
                 <w:color w:val="000000"/>
               </w:rPr>
-              <w:lastRenderedPageBreak/>
               <w:t>Quan hệ</w:t>
             </w:r>
           </w:p>
@@ -30583,7 +30633,6 @@
                 <w:bCs/>
                 <w:color w:val="000000"/>
               </w:rPr>
-              <w:lastRenderedPageBreak/>
               <w:t>Phương thức</w:t>
             </w:r>
           </w:p>
@@ -31291,13 +31340,8 @@
               <w:cnfStyle w:val="000000000000" w:firstRow="0" w:lastRow="0" w:firstColumn="0" w:lastColumn="0" w:oddVBand="0" w:evenVBand="0" w:oddHBand="0" w:evenHBand="0" w:firstRowFirstColumn="0" w:firstRowLastColumn="0" w:lastRowFirstColumn="0" w:lastRowLastColumn="0"/>
             </w:pPr>
             <w:r>
-              <w:t>Ma</w:t>
-            </w:r>
-            <w:bookmarkStart w:id="0" w:name="_GoBack"/>
-            <w:r>
-              <w:t>Chuyen</w:t>
-            </w:r>
-            <w:bookmarkEnd w:id="0"/>
+              <w:t>MaChuyen</w:t>
+            </w:r>
           </w:p>
         </w:tc>
         <w:tc>
@@ -36865,7 +36909,6 @@
                 <w:bCs/>
                 <w:color w:val="000000"/>
               </w:rPr>
-              <w:lastRenderedPageBreak/>
               <w:t>Quan hệ</w:t>
             </w:r>
           </w:p>
@@ -38314,7 +38357,6 @@
                 <w:color w:val="000000"/>
                 <w:lang w:eastAsia="zh-CN"/>
               </w:rPr>
-              <w:lastRenderedPageBreak/>
               <w:t>Tên class</w:t>
             </w:r>
           </w:p>
@@ -39733,7 +39775,6 @@
         </w:numPr>
       </w:pPr>
       <w:r>
-        <w:lastRenderedPageBreak/>
         <w:t>Ghế</w:t>
       </w:r>
     </w:p>
@@ -40908,7 +40949,7 @@
 </file>
 
 <file path=word/numbering.xml><?xml version="1.0" encoding="utf-8"?>
-<w:numbering xmlns:wpc="http://schemas.microsoft.com/office/word/2010/wordprocessingCanvas" xmlns:mc="http://schemas.openxmlformats.org/markup-compatibility/2006" xmlns:o="urn:schemas-microsoft-com:office:office" xmlns:r="http://schemas.openxmlformats.org/officeDocument/2006/relationships" xmlns:m="http://schemas.openxmlformats.org/officeDocument/2006/math" xmlns:v="urn:schemas-microsoft-com:vml" xmlns:wp14="http://schemas.microsoft.com/office/word/2010/wordprocessingDrawing" xmlns:wp="http://schemas.openxmlformats.org/drawingml/2006/wordprocessingDrawing" xmlns:w10="urn:schemas-microsoft-com:office:word" xmlns:w="http://schemas.openxmlformats.org/wordprocessingml/2006/main" xmlns:w14="http://schemas.microsoft.com/office/word/2010/wordml" xmlns:w15="http://schemas.microsoft.com/office/word/2012/wordml" xmlns:wpg="http://schemas.microsoft.com/office/word/2010/wordprocessingGroup" xmlns:wpi="http://schemas.microsoft.com/office/word/2010/wordprocessingInk" xmlns:wne="http://schemas.microsoft.com/office/word/2006/wordml" xmlns:wps="http://schemas.microsoft.com/office/word/2010/wordprocessingShape" mc:Ignorable="w14 w15 wp14">
+<w:numbering xmlns:wpc="http://schemas.microsoft.com/office/word/2010/wordprocessingCanvas" xmlns:cx="http://schemas.microsoft.com/office/drawing/2014/chartex" xmlns:cx1="http://schemas.microsoft.com/office/drawing/2015/9/8/chartex" xmlns:cx2="http://schemas.microsoft.com/office/drawing/2015/10/21/chartex" xmlns:cx3="http://schemas.microsoft.com/office/drawing/2016/5/9/chartex" xmlns:cx4="http://schemas.microsoft.com/office/drawing/2016/5/10/chartex" xmlns:cx5="http://schemas.microsoft.com/office/drawing/2016/5/11/chartex" xmlns:cx6="http://schemas.microsoft.com/office/drawing/2016/5/12/chartex" xmlns:cx7="http://schemas.microsoft.com/office/drawing/2016/5/13/chartex" xmlns:cx8="http://schemas.microsoft.com/office/drawing/2016/5/14/chartex" xmlns:mc="http://schemas.openxmlformats.org/markup-compatibility/2006" xmlns:aink="http://schemas.microsoft.com/office/drawing/2016/ink" xmlns:am3d="http://schemas.microsoft.com/office/drawing/2017/model3d" xmlns:o="urn:schemas-microsoft-com:office:office" xmlns:r="http://schemas.openxmlformats.org/officeDocument/2006/relationships" xmlns:m="http://schemas.openxmlformats.org/officeDocument/2006/math" xmlns:v="urn:schemas-microsoft-com:vml" xmlns:wp14="http://schemas.microsoft.com/office/word/2010/wordprocessingDrawing" xmlns:wp="http://schemas.openxmlformats.org/drawingml/2006/wordprocessingDrawing" xmlns:w10="urn:schemas-microsoft-com:office:word" xmlns:w="http://schemas.openxmlformats.org/wordprocessingml/2006/main" xmlns:w14="http://schemas.microsoft.com/office/word/2010/wordml" xmlns:w15="http://schemas.microsoft.com/office/word/2012/wordml" xmlns:w16se="http://schemas.microsoft.com/office/word/2015/wordml/symex" xmlns:wpg="http://schemas.microsoft.com/office/word/2010/wordprocessingGroup" xmlns:wpi="http://schemas.microsoft.com/office/word/2010/wordprocessingInk" xmlns:wne="http://schemas.microsoft.com/office/word/2006/wordml" xmlns:wps="http://schemas.microsoft.com/office/word/2010/wordprocessingShape" mc:Ignorable="w14 w15 w16se wp14">
   <w:abstractNum w:abstractNumId="0" w15:restartNumberingAfterBreak="0">
     <w:nsid w:val="01E5568E"/>
     <w:multiLevelType w:val="multilevel"/>
@@ -42095,12 +42136,98 @@
     </w:lvl>
   </w:abstractNum>
   <w:abstractNum w:abstractNumId="11" w15:restartNumberingAfterBreak="0">
+    <w:nsid w:val="40774510"/>
+    <w:multiLevelType w:val="multilevel"/>
+    <w:tmpl w:val="0409001F"/>
+    <w:lvl w:ilvl="0">
+      <w:start w:val="1"/>
+      <w:numFmt w:val="decimal"/>
+      <w:lvlText w:val="%1."/>
+      <w:lvlJc w:val="left"/>
+      <w:pPr>
+        <w:ind w:left="360" w:hanging="360"/>
+      </w:pPr>
+    </w:lvl>
+    <w:lvl w:ilvl="1">
+      <w:start w:val="1"/>
+      <w:numFmt w:val="decimal"/>
+      <w:lvlText w:val="%1.%2."/>
+      <w:lvlJc w:val="left"/>
+      <w:pPr>
+        <w:ind w:left="792" w:hanging="432"/>
+      </w:pPr>
+    </w:lvl>
+    <w:lvl w:ilvl="2">
+      <w:start w:val="1"/>
+      <w:numFmt w:val="decimal"/>
+      <w:lvlText w:val="%1.%2.%3."/>
+      <w:lvlJc w:val="left"/>
+      <w:pPr>
+        <w:ind w:left="1224" w:hanging="504"/>
+      </w:pPr>
+    </w:lvl>
+    <w:lvl w:ilvl="3">
+      <w:start w:val="1"/>
+      <w:numFmt w:val="decimal"/>
+      <w:lvlText w:val="%1.%2.%3.%4."/>
+      <w:lvlJc w:val="left"/>
+      <w:pPr>
+        <w:ind w:left="1728" w:hanging="648"/>
+      </w:pPr>
+    </w:lvl>
+    <w:lvl w:ilvl="4">
+      <w:start w:val="1"/>
+      <w:numFmt w:val="decimal"/>
+      <w:lvlText w:val="%1.%2.%3.%4.%5."/>
+      <w:lvlJc w:val="left"/>
+      <w:pPr>
+        <w:ind w:left="2232" w:hanging="792"/>
+      </w:pPr>
+    </w:lvl>
+    <w:lvl w:ilvl="5">
+      <w:start w:val="1"/>
+      <w:numFmt w:val="decimal"/>
+      <w:lvlText w:val="%1.%2.%3.%4.%5.%6."/>
+      <w:lvlJc w:val="left"/>
+      <w:pPr>
+        <w:ind w:left="2736" w:hanging="936"/>
+      </w:pPr>
+    </w:lvl>
+    <w:lvl w:ilvl="6">
+      <w:start w:val="1"/>
+      <w:numFmt w:val="decimal"/>
+      <w:lvlText w:val="%1.%2.%3.%4.%5.%6.%7."/>
+      <w:lvlJc w:val="left"/>
+      <w:pPr>
+        <w:ind w:left="3240" w:hanging="1080"/>
+      </w:pPr>
+    </w:lvl>
+    <w:lvl w:ilvl="7">
+      <w:start w:val="1"/>
+      <w:numFmt w:val="decimal"/>
+      <w:lvlText w:val="%1.%2.%3.%4.%5.%6.%7.%8."/>
+      <w:lvlJc w:val="left"/>
+      <w:pPr>
+        <w:ind w:left="3744" w:hanging="1224"/>
+      </w:pPr>
+    </w:lvl>
+    <w:lvl w:ilvl="8">
+      <w:start w:val="1"/>
+      <w:numFmt w:val="decimal"/>
+      <w:lvlText w:val="%1.%2.%3.%4.%5.%6.%7.%8.%9."/>
+      <w:lvlJc w:val="left"/>
+      <w:pPr>
+        <w:ind w:left="4320" w:hanging="1440"/>
+      </w:pPr>
+    </w:lvl>
+  </w:abstractNum>
+  <w:abstractNum w:abstractNumId="12" w15:restartNumberingAfterBreak="0">
     <w:nsid w:val="40B05AC8"/>
     <w:multiLevelType w:val="multilevel"/>
     <w:tmpl w:val="AB3807E0"/>
     <w:numStyleLink w:val="Style1"/>
   </w:abstractNum>
-  <w:abstractNum w:abstractNumId="12" w15:restartNumberingAfterBreak="0">
+  <w:abstractNum w:abstractNumId="13" w15:restartNumberingAfterBreak="0">
     <w:nsid w:val="5A5E0C2A"/>
     <w:multiLevelType w:val="multilevel"/>
     <w:tmpl w:val="0409001F"/>
@@ -42186,7 +42313,7 @@
       </w:pPr>
     </w:lvl>
   </w:abstractNum>
-  <w:abstractNum w:abstractNumId="13" w15:restartNumberingAfterBreak="0">
+  <w:abstractNum w:abstractNumId="14" w15:restartNumberingAfterBreak="0">
     <w:nsid w:val="63394639"/>
     <w:multiLevelType w:val="hybridMultilevel"/>
     <w:tmpl w:val="63B6CE5C"/>
@@ -42272,7 +42399,7 @@
       </w:pPr>
     </w:lvl>
   </w:abstractNum>
-  <w:abstractNum w:abstractNumId="14" w15:restartNumberingAfterBreak="0">
+  <w:abstractNum w:abstractNumId="15" w15:restartNumberingAfterBreak="0">
     <w:nsid w:val="6A2A09F7"/>
     <w:multiLevelType w:val="hybridMultilevel"/>
     <w:tmpl w:val="D8DE5FE8"/>
@@ -42384,7 +42511,7 @@
       </w:rPr>
     </w:lvl>
   </w:abstractNum>
-  <w:abstractNum w:abstractNumId="15" w15:restartNumberingAfterBreak="0">
+  <w:abstractNum w:abstractNumId="16" w15:restartNumberingAfterBreak="0">
     <w:nsid w:val="7CCA260C"/>
     <w:multiLevelType w:val="multilevel"/>
     <w:tmpl w:val="0409001F"/>
@@ -42483,7 +42610,7 @@
     <w:abstractNumId w:val="7"/>
   </w:num>
   <w:num w:numId="5">
-    <w:abstractNumId w:val="11"/>
+    <w:abstractNumId w:val="12"/>
   </w:num>
   <w:num w:numId="6">
     <w:abstractNumId w:val="8"/>
@@ -42522,16 +42649,16 @@
     <w:abstractNumId w:val="3"/>
   </w:num>
   <w:num w:numId="9">
-    <w:abstractNumId w:val="13"/>
+    <w:abstractNumId w:val="14"/>
   </w:num>
   <w:num w:numId="10">
     <w:abstractNumId w:val="5"/>
   </w:num>
   <w:num w:numId="11">
-    <w:abstractNumId w:val="12"/>
+    <w:abstractNumId w:val="13"/>
   </w:num>
   <w:num w:numId="12">
-    <w:abstractNumId w:val="14"/>
+    <w:abstractNumId w:val="15"/>
   </w:num>
   <w:num w:numId="13">
     <w:abstractNumId w:val="6"/>
@@ -42633,17 +42760,20 @@
     <w:abstractNumId w:val="9"/>
   </w:num>
   <w:num w:numId="19">
-    <w:abstractNumId w:val="15"/>
+    <w:abstractNumId w:val="16"/>
   </w:num>
   <w:num w:numId="20">
     <w:abstractNumId w:val="0"/>
+  </w:num>
+  <w:num w:numId="21">
+    <w:abstractNumId w:val="11"/>
   </w:num>
   <w:numIdMacAtCleanup w:val="20"/>
 </w:numbering>
 </file>
 
 <file path=word/styles.xml><?xml version="1.0" encoding="utf-8"?>
-<w:styles xmlns:mc="http://schemas.openxmlformats.org/markup-compatibility/2006" xmlns:r="http://schemas.openxmlformats.org/officeDocument/2006/relationships" xmlns:w="http://schemas.openxmlformats.org/wordprocessingml/2006/main" xmlns:w14="http://schemas.microsoft.com/office/word/2010/wordml" xmlns:w15="http://schemas.microsoft.com/office/word/2012/wordml" mc:Ignorable="w14 w15">
+<w:styles xmlns:mc="http://schemas.openxmlformats.org/markup-compatibility/2006" xmlns:r="http://schemas.openxmlformats.org/officeDocument/2006/relationships" xmlns:w="http://schemas.openxmlformats.org/wordprocessingml/2006/main" xmlns:w14="http://schemas.microsoft.com/office/word/2010/wordml" xmlns:w15="http://schemas.microsoft.com/office/word/2012/wordml" xmlns:w16se="http://schemas.microsoft.com/office/word/2015/wordml/symex" mc:Ignorable="w14 w15 w16se">
   <w:docDefaults>
     <w:rPrDefault>
       <w:rPr>
@@ -42660,7 +42790,7 @@
       </w:pPr>
     </w:pPrDefault>
   </w:docDefaults>
-  <w:latentStyles w:defLockedState="0" w:defUIPriority="99" w:defSemiHidden="0" w:defUnhideWhenUsed="0" w:defQFormat="0" w:count="371">
+  <w:latentStyles w:defLockedState="0" w:defUIPriority="99" w:defSemiHidden="0" w:defUnhideWhenUsed="0" w:defQFormat="0" w:count="375">
     <w:lsdException w:name="Normal" w:uiPriority="0" w:qFormat="1"/>
     <w:lsdException w:name="heading 1" w:uiPriority="9" w:qFormat="1"/>
     <w:lsdException w:name="heading 2" w:semiHidden="1" w:uiPriority="9" w:unhideWhenUsed="1" w:qFormat="1"/>
@@ -42766,7 +42896,6 @@
     <w:lsdException w:name="HTML Sample" w:semiHidden="1" w:unhideWhenUsed="1"/>
     <w:lsdException w:name="HTML Typewriter" w:semiHidden="1" w:unhideWhenUsed="1"/>
     <w:lsdException w:name="HTML Variable" w:semiHidden="1" w:unhideWhenUsed="1"/>
-    <w:lsdException w:name="Normal Table" w:semiHidden="1" w:unhideWhenUsed="1"/>
     <w:lsdException w:name="annotation subject" w:semiHidden="1" w:unhideWhenUsed="1"/>
     <w:lsdException w:name="No List" w:semiHidden="1" w:unhideWhenUsed="1"/>
     <w:lsdException w:name="Outline List 1" w:semiHidden="1" w:unhideWhenUsed="1"/>
@@ -42810,10 +42939,8 @@
     <w:lsdException w:name="Table Elegant" w:semiHidden="1" w:unhideWhenUsed="1"/>
     <w:lsdException w:name="Table Professional" w:semiHidden="1" w:unhideWhenUsed="1"/>
     <w:lsdException w:name="Table Subtle 1" w:semiHidden="1" w:unhideWhenUsed="1"/>
-    <w:lsdException w:name="Table Subtle 2" w:semiHidden="1" w:unhideWhenUsed="1"/>
     <w:lsdException w:name="Table Web 1" w:semiHidden="1" w:unhideWhenUsed="1"/>
     <w:lsdException w:name="Table Web 2" w:semiHidden="1" w:unhideWhenUsed="1"/>
-    <w:lsdException w:name="Table Web 3" w:semiHidden="1" w:unhideWhenUsed="1"/>
     <w:lsdException w:name="Balloon Text" w:semiHidden="1" w:unhideWhenUsed="1"/>
     <w:lsdException w:name="Table Grid" w:uiPriority="59"/>
     <w:lsdException w:name="Table Theme" w:semiHidden="1" w:unhideWhenUsed="1"/>
@@ -43032,6 +43159,10 @@
     <w:lsdException w:name="List Table 5 Dark Accent 6" w:uiPriority="50"/>
     <w:lsdException w:name="List Table 6 Colorful Accent 6" w:uiPriority="51"/>
     <w:lsdException w:name="List Table 7 Colorful Accent 6" w:uiPriority="52"/>
+    <w:lsdException w:name="Mention" w:semiHidden="1" w:unhideWhenUsed="1"/>
+    <w:lsdException w:name="Smart Hyperlink" w:semiHidden="1" w:unhideWhenUsed="1"/>
+    <w:lsdException w:name="Hashtag" w:semiHidden="1" w:unhideWhenUsed="1"/>
+    <w:lsdException w:name="Unresolved Mention" w:semiHidden="1" w:unhideWhenUsed="1"/>
   </w:latentStyles>
   <w:style w:type="paragraph" w:default="1" w:styleId="Normal">
     <w:name w:val="Normal"/>
@@ -44534,7 +44665,7 @@
 </file>
 
 <file path=customXml/itemProps2.xml><?xml version="1.0" encoding="utf-8"?>
-<ds:datastoreItem xmlns:ds="http://schemas.openxmlformats.org/officeDocument/2006/customXml" ds:itemID="{6052B06D-675C-4FF6-B768-A5A1E2C596BE}">
+<ds:datastoreItem xmlns:ds="http://schemas.openxmlformats.org/officeDocument/2006/customXml" ds:itemID="{E616A95D-F941-48B4-A4EC-018328FF34A4}">
   <ds:schemaRefs>
     <ds:schemaRef ds:uri="http://schemas.openxmlformats.org/officeDocument/2006/bibliography"/>
   </ds:schemaRefs>

</xml_diff>

<commit_message>
Cập nhật mã số UCCN file FRA và DD
</commit_message>
<xml_diff>
--- a/01_Document/Phân tích chức năng/[FRA] [C43] Quản lý xe khách.docx
+++ b/01_Document/Phân tích chức năng/[FRA] [C43] Quản lý xe khách.docx
@@ -109,6 +109,7 @@
                 <w:dataBinding w:prefixMappings="xmlns:ns0='http://schemas.openxmlformats.org/package/2006/metadata/core-properties' xmlns:ns1='http://purl.org/dc/elements/1.1/'" w:xpath="/ns0:coreProperties[1]/ns1:title[1]" w:storeItemID="{6C3C8BC8-F283-45AE-878A-BAB7291924A1}"/>
                 <w:text/>
               </w:sdtPr>
+              <w:sdtEndPr/>
               <w:sdtContent>
                 <w:tc>
                   <w:tcPr>
@@ -158,6 +159,7 @@
                 <w:dataBinding w:prefixMappings="xmlns:ns0='http://schemas.openxmlformats.org/package/2006/metadata/core-properties' xmlns:ns1='http://purl.org/dc/elements/1.1/'" w:xpath="/ns0:coreProperties[1]/ns1:subject[1]" w:storeItemID="{6C3C8BC8-F283-45AE-878A-BAB7291924A1}"/>
                 <w:text/>
               </w:sdtPr>
+              <w:sdtEndPr/>
               <w:sdtContent>
                 <w:tc>
                   <w:tcPr>
@@ -233,6 +235,7 @@
                 <w:dataBinding w:prefixMappings="xmlns:ns0='http://schemas.openxmlformats.org/package/2006/metadata/core-properties' xmlns:ns1='http://purl.org/dc/elements/1.1/'" w:xpath="/ns0:coreProperties[1]/ns1:creator[1]" w:storeItemID="{6C3C8BC8-F283-45AE-878A-BAB7291924A1}"/>
                 <w:text/>
               </w:sdtPr>
+              <w:sdtEndPr/>
               <w:sdtContent>
                 <w:tc>
                   <w:tcPr>
@@ -284,6 +287,7 @@
                   <w:calendar w:val="gregorian"/>
                 </w:date>
               </w:sdtPr>
+              <w:sdtEndPr/>
               <w:sdtContent>
                 <w:tc>
                   <w:tcPr>
@@ -1105,27 +1109,14 @@
       <w:r>
         <w:t xml:space="preserve">Hình </w:t>
       </w:r>
-      <w:r>
-        <w:fldChar w:fldCharType="begin"/>
-      </w:r>
-      <w:r>
-        <w:instrText xml:space="preserve"> SEQ Hình_ \* ARABIC </w:instrText>
-      </w:r>
-      <w:r>
-        <w:fldChar w:fldCharType="separate"/>
-      </w:r>
-      <w:r>
-        <w:rPr>
-          <w:noProof/>
-        </w:rPr>
-        <w:t>1</w:t>
-      </w:r>
-      <w:r>
-        <w:rPr>
-          <w:noProof/>
-        </w:rPr>
-        <w:fldChar w:fldCharType="end"/>
-      </w:r>
+      <w:fldSimple w:instr=" SEQ Hình_ \* ARABIC ">
+        <w:r>
+          <w:rPr>
+            <w:noProof/>
+          </w:rPr>
+          <w:t>1</w:t>
+        </w:r>
+      </w:fldSimple>
       <w:r>
         <w:t xml:space="preserve"> Mô hình tổng quát</w:t>
       </w:r>
@@ -1220,27 +1211,14 @@
       <w:r>
         <w:t xml:space="preserve"> </w:t>
       </w:r>
-      <w:r>
-        <w:fldChar w:fldCharType="begin"/>
-      </w:r>
-      <w:r>
-        <w:instrText xml:space="preserve"> SEQ Hình_ \* ARABIC </w:instrText>
-      </w:r>
-      <w:r>
-        <w:fldChar w:fldCharType="separate"/>
-      </w:r>
-      <w:r>
-        <w:rPr>
-          <w:noProof/>
-        </w:rPr>
-        <w:t>2</w:t>
-      </w:r>
-      <w:r>
-        <w:rPr>
-          <w:noProof/>
-        </w:rPr>
-        <w:fldChar w:fldCharType="end"/>
-      </w:r>
+      <w:fldSimple w:instr=" SEQ Hình_ \* ARABIC ">
+        <w:r>
+          <w:rPr>
+            <w:noProof/>
+          </w:rPr>
+          <w:t>2</w:t>
+        </w:r>
+      </w:fldSimple>
       <w:r>
         <w:t xml:space="preserve"> Mô hình use case Quản lý </w:t>
       </w:r>
@@ -2945,14 +2923,30 @@
                 <w:rFonts w:ascii="Times New Roman" w:eastAsia="Times New Roman" w:hAnsi="Times New Roman" w:cs="Times New Roman"/>
                 <w:color w:val="000000"/>
               </w:rPr>
-              <w:t>Tham chiếu:</w:t>
-            </w:r>
-            <w:r>
-              <w:rPr>
-                <w:rFonts w:ascii="Times New Roman" w:eastAsia="Times New Roman" w:hAnsi="Times New Roman" w:cs="Times New Roman"/>
-                <w:color w:val="000000"/>
-              </w:rPr>
-              <w:t>UCNV-07</w:t>
+              <w:t xml:space="preserve">Tham </w:t>
+            </w:r>
+            <w:proofErr w:type="gramStart"/>
+            <w:r>
+              <w:rPr>
+                <w:rFonts w:ascii="Times New Roman" w:eastAsia="Times New Roman" w:hAnsi="Times New Roman" w:cs="Times New Roman"/>
+                <w:color w:val="000000"/>
+              </w:rPr>
+              <w:t>chiếu:</w:t>
+            </w:r>
+            <w:r>
+              <w:rPr>
+                <w:rFonts w:ascii="Times New Roman" w:eastAsia="Times New Roman" w:hAnsi="Times New Roman" w:cs="Times New Roman"/>
+                <w:color w:val="000000"/>
+              </w:rPr>
+              <w:t>UCNV</w:t>
+            </w:r>
+            <w:proofErr w:type="gramEnd"/>
+            <w:r>
+              <w:rPr>
+                <w:rFonts w:ascii="Times New Roman" w:eastAsia="Times New Roman" w:hAnsi="Times New Roman" w:cs="Times New Roman"/>
+                <w:color w:val="000000"/>
+              </w:rPr>
+              <w:t>-07</w:t>
             </w:r>
           </w:p>
         </w:tc>
@@ -4263,7 +4257,7 @@
                 <w:sz w:val="24"/>
                 <w:szCs w:val="24"/>
               </w:rPr>
-              <w:t>6</w:t>
+              <w:t>5</w:t>
             </w:r>
           </w:p>
         </w:tc>
@@ -4829,7 +4823,7 @@
                 <w:sz w:val="24"/>
                 <w:szCs w:val="24"/>
               </w:rPr>
-              <w:t>7</w:t>
+              <w:t>6</w:t>
             </w:r>
           </w:p>
         </w:tc>
@@ -5390,7 +5384,7 @@
                 <w:sz w:val="24"/>
                 <w:szCs w:val="24"/>
               </w:rPr>
-              <w:t>8</w:t>
+              <w:t>7</w:t>
             </w:r>
           </w:p>
         </w:tc>
@@ -5942,7 +5936,7 @@
                 <w:sz w:val="24"/>
                 <w:szCs w:val="24"/>
               </w:rPr>
-              <w:t>9</w:t>
+              <w:t>8</w:t>
             </w:r>
           </w:p>
         </w:tc>
@@ -6494,7 +6488,7 @@
                 <w:sz w:val="24"/>
                 <w:szCs w:val="24"/>
               </w:rPr>
-              <w:t>10</w:t>
+              <w:t>9</w:t>
             </w:r>
           </w:p>
         </w:tc>
@@ -7166,7 +7160,7 @@
                 <w:sz w:val="24"/>
                 <w:szCs w:val="24"/>
               </w:rPr>
-              <w:t>11</w:t>
+              <w:t>10</w:t>
             </w:r>
           </w:p>
         </w:tc>
@@ -7808,7 +7802,7 @@
                 <w:sz w:val="24"/>
                 <w:szCs w:val="24"/>
               </w:rPr>
-              <w:t>12</w:t>
+              <w:t>11</w:t>
             </w:r>
           </w:p>
         </w:tc>
@@ -8570,7 +8564,7 @@
                 <w:bCs/>
                 <w:color w:val="000000"/>
               </w:rPr>
-              <w:t>13</w:t>
+              <w:t>12</w:t>
             </w:r>
           </w:p>
         </w:tc>
@@ -9112,7 +9106,7 @@
                 <w:bCs/>
                 <w:color w:val="000000"/>
               </w:rPr>
-              <w:t>14</w:t>
+              <w:t>13</w:t>
             </w:r>
           </w:p>
         </w:tc>
@@ -9678,7 +9672,7 @@
                 <w:bCs/>
                 <w:color w:val="000000"/>
               </w:rPr>
-              <w:t>15</w:t>
+              <w:t>14</w:t>
             </w:r>
           </w:p>
         </w:tc>
@@ -10244,6 +10238,17 @@
                 <w:bCs/>
                 <w:color w:val="000000"/>
               </w:rPr>
+              <w:t>1</w:t>
+            </w:r>
+            <w:bookmarkStart w:id="0" w:name="_GoBack"/>
+            <w:bookmarkEnd w:id="0"/>
+            <w:r>
+              <w:rPr>
+                <w:rFonts w:ascii="Times New Roman" w:eastAsia="Times New Roman" w:hAnsi="Times New Roman" w:cs="Times New Roman"/>
+                <w:b/>
+                <w:bCs/>
+                <w:color w:val="000000"/>
+              </w:rPr>
               <w:t>5</w:t>
             </w:r>
           </w:p>
@@ -10559,8 +10564,17 @@
                 <w:rFonts w:ascii="Times New Roman" w:eastAsia="Times New Roman" w:hAnsi="Times New Roman" w:cs="Times New Roman"/>
                 <w:color w:val="000000"/>
               </w:rPr>
-              <w:t>họ tên, số điện thoại, CMND,…</w:t>
-            </w:r>
+              <w:t xml:space="preserve">họ tên, số điện thoại, </w:t>
+            </w:r>
+            <w:proofErr w:type="gramStart"/>
+            <w:r>
+              <w:rPr>
+                <w:rFonts w:ascii="Times New Roman" w:eastAsia="Times New Roman" w:hAnsi="Times New Roman" w:cs="Times New Roman"/>
+                <w:color w:val="000000"/>
+              </w:rPr>
+              <w:t>CMND,…</w:t>
+            </w:r>
+            <w:proofErr w:type="gramEnd"/>
           </w:p>
           <w:p>
             <w:pPr>
@@ -15329,7 +15343,23 @@
                 <w:rFonts w:ascii="Times New Roman" w:eastAsia="Times New Roman" w:hAnsi="Times New Roman" w:cs="Times New Roman"/>
                 <w:color w:val="000000"/>
               </w:rPr>
-              <w:t>Nhân viên nhập mã trạm( trạm đến, trạm đi, trạm dừng chân)</w:t>
+              <w:t xml:space="preserve">Nhân viên nhập mã </w:t>
+            </w:r>
+            <w:proofErr w:type="gramStart"/>
+            <w:r>
+              <w:rPr>
+                <w:rFonts w:ascii="Times New Roman" w:eastAsia="Times New Roman" w:hAnsi="Times New Roman" w:cs="Times New Roman"/>
+                <w:color w:val="000000"/>
+              </w:rPr>
+              <w:t>trạm( trạm</w:t>
+            </w:r>
+            <w:proofErr w:type="gramEnd"/>
+            <w:r>
+              <w:rPr>
+                <w:rFonts w:ascii="Times New Roman" w:eastAsia="Times New Roman" w:hAnsi="Times New Roman" w:cs="Times New Roman"/>
+                <w:color w:val="000000"/>
+              </w:rPr>
+              <w:t xml:space="preserve"> đến, trạm đi, trạm dừng chân)</w:t>
             </w:r>
           </w:p>
           <w:p>
@@ -18426,7 +18456,25 @@
                 <w:color w:val="000000"/>
                 <w:lang w:eastAsia="zh-CN"/>
               </w:rPr>
-              <w:t>Nhân viên nhập thông tin chuyến xe cần đổi: trạm lên xe,               trạm xuống xe, ngày đi, giờ đi, ghế ngồi</w:t>
+              <w:t xml:space="preserve">Nhân viên nhập thông tin chuyến xe cần đổi: trạm lên </w:t>
+            </w:r>
+            <w:proofErr w:type="gramStart"/>
+            <w:r>
+              <w:rPr>
+                <w:rFonts w:ascii="Arial" w:eastAsia="Times New Roman" w:hAnsi="Arial" w:cs="Arial"/>
+                <w:color w:val="000000"/>
+                <w:lang w:eastAsia="zh-CN"/>
+              </w:rPr>
+              <w:t>xe,   </w:t>
+            </w:r>
+            <w:proofErr w:type="gramEnd"/>
+            <w:r>
+              <w:rPr>
+                <w:rFonts w:ascii="Arial" w:eastAsia="Times New Roman" w:hAnsi="Arial" w:cs="Arial"/>
+                <w:color w:val="000000"/>
+                <w:lang w:eastAsia="zh-CN"/>
+              </w:rPr>
+              <w:t>            trạm xuống xe, ngày đi, giờ đi, ghế ngồi</w:t>
             </w:r>
           </w:p>
           <w:p>
@@ -24441,8 +24489,17 @@
                 <w:rFonts w:ascii="Times New Roman" w:eastAsia="Times New Roman" w:hAnsi="Times New Roman" w:cs="Times New Roman"/>
                 <w:color w:val="000000"/>
               </w:rPr>
-              <w:t>Chức vụ nhân viên: nhân viên kinh doanh, quản lý, tài xế,…</w:t>
-            </w:r>
+              <w:t xml:space="preserve">Chức vụ nhân viên: nhân viên kinh doanh, quản lý, tài </w:t>
+            </w:r>
+            <w:proofErr w:type="gramStart"/>
+            <w:r>
+              <w:rPr>
+                <w:rFonts w:ascii="Times New Roman" w:eastAsia="Times New Roman" w:hAnsi="Times New Roman" w:cs="Times New Roman"/>
+                <w:color w:val="000000"/>
+              </w:rPr>
+              <w:t>xế,…</w:t>
+            </w:r>
+            <w:proofErr w:type="gramEnd"/>
           </w:p>
         </w:tc>
       </w:tr>
@@ -25050,8 +25107,6 @@
               </w:rPr>
               <w:t>Không có</w:t>
             </w:r>
-            <w:bookmarkStart w:id="0" w:name="_GoBack"/>
-            <w:bookmarkEnd w:id="0"/>
           </w:p>
         </w:tc>
         <w:tc>
@@ -32098,7 +32153,15 @@
               <w:cnfStyle w:val="000000100000" w:firstRow="0" w:lastRow="0" w:firstColumn="0" w:lastColumn="0" w:oddVBand="0" w:evenVBand="0" w:oddHBand="1" w:evenHBand="0" w:firstRowFirstColumn="0" w:firstRowLastColumn="0" w:lastRowFirstColumn="0" w:lastRowLastColumn="0"/>
             </w:pPr>
             <w:r>
-              <w:t>Chuyến đi có quan hệ với Tuyến, 1 chuyến đi thuộc về  1 tuyến duy nhất, 1 tuyến có nhiều chuyến</w:t>
+              <w:t xml:space="preserve">Chuyến đi có quan hệ với Tuyến, 1 chuyến đi thuộc </w:t>
+            </w:r>
+            <w:proofErr w:type="gramStart"/>
+            <w:r>
+              <w:t>về  1</w:t>
+            </w:r>
+            <w:proofErr w:type="gramEnd"/>
+            <w:r>
+              <w:t xml:space="preserve"> tuyến duy nhất, 1 tuyến có nhiều chuyến</w:t>
             </w:r>
           </w:p>
         </w:tc>
@@ -42896,6 +42959,7 @@
     <w:lsdException w:name="HTML Sample" w:semiHidden="1" w:unhideWhenUsed="1"/>
     <w:lsdException w:name="HTML Typewriter" w:semiHidden="1" w:unhideWhenUsed="1"/>
     <w:lsdException w:name="HTML Variable" w:semiHidden="1" w:unhideWhenUsed="1"/>
+    <w:lsdException w:name="Normal Table" w:semiHidden="1" w:unhideWhenUsed="1"/>
     <w:lsdException w:name="annotation subject" w:semiHidden="1" w:unhideWhenUsed="1"/>
     <w:lsdException w:name="No List" w:semiHidden="1" w:unhideWhenUsed="1"/>
     <w:lsdException w:name="Outline List 1" w:semiHidden="1" w:unhideWhenUsed="1"/>
@@ -42939,8 +43003,10 @@
     <w:lsdException w:name="Table Elegant" w:semiHidden="1" w:unhideWhenUsed="1"/>
     <w:lsdException w:name="Table Professional" w:semiHidden="1" w:unhideWhenUsed="1"/>
     <w:lsdException w:name="Table Subtle 1" w:semiHidden="1" w:unhideWhenUsed="1"/>
+    <w:lsdException w:name="Table Subtle 2" w:semiHidden="1" w:unhideWhenUsed="1"/>
     <w:lsdException w:name="Table Web 1" w:semiHidden="1" w:unhideWhenUsed="1"/>
     <w:lsdException w:name="Table Web 2" w:semiHidden="1" w:unhideWhenUsed="1"/>
+    <w:lsdException w:name="Table Web 3" w:semiHidden="1" w:unhideWhenUsed="1"/>
     <w:lsdException w:name="Balloon Text" w:semiHidden="1" w:unhideWhenUsed="1"/>
     <w:lsdException w:name="Table Grid" w:uiPriority="59"/>
     <w:lsdException w:name="Table Theme" w:semiHidden="1" w:unhideWhenUsed="1"/>
@@ -44665,7 +44731,7 @@
 </file>
 
 <file path=customXml/itemProps2.xml><?xml version="1.0" encoding="utf-8"?>
-<ds:datastoreItem xmlns:ds="http://schemas.openxmlformats.org/officeDocument/2006/customXml" ds:itemID="{E616A95D-F941-48B4-A4EC-018328FF34A4}">
+<ds:datastoreItem xmlns:ds="http://schemas.openxmlformats.org/officeDocument/2006/customXml" ds:itemID="{2C677DA0-D1A8-43E7-BC7B-2A4D6DA979B0}">
   <ds:schemaRefs>
     <ds:schemaRef ds:uri="http://schemas.openxmlformats.org/officeDocument/2006/bibliography"/>
   </ds:schemaRefs>

</xml_diff>